<commit_message>
Mise à jour de la notice
</commit_message>
<xml_diff>
--- a/Ressource manuel/REEMakerAide.docx
+++ b/Ressource manuel/REEMakerAide.docx
@@ -159,6 +159,14 @@
         </w:rPr>
         <w:t>2</w:t>
       </w:r>
+      <w:r>
+        <w:rPr>
+          <w:rFonts w:ascii="Calibri Light" w:hAnsi="Calibri Light" w:cs="Calibri Light"/>
+          <w:b/>
+          <w:sz w:val="52"/>
+        </w:rPr>
+        <w:t>.0.0</w:t>
+      </w:r>
     </w:p>
     <w:p>
       <w:pPr>
@@ -271,32 +279,53 @@
       <w:pPr>
         <w:ind w:firstLine="708"/>
       </w:pPr>
-      <w:r>
-        <w:fldChar w:fldCharType="begin"/>
-      </w:r>
-      <w:r>
-        <w:instrText xml:space="preserve"> HYPERLINK "</w:instrText>
-      </w:r>
-      <w:r>
-        <w:instrText>https://github.com/alwendya/REEMakerQT</w:instrText>
-      </w:r>
-      <w:r>
-        <w:instrText xml:space="preserve">" </w:instrText>
-      </w:r>
-      <w:r>
-        <w:fldChar w:fldCharType="separate"/>
-      </w:r>
-      <w:r>
-        <w:rPr>
-          <w:rStyle w:val="Lienhypertexte"/>
-        </w:rPr>
-        <w:t>https://github.com/alwendya/REEMakerQT</w:t>
-      </w:r>
-      <w:r>
-        <w:fldChar w:fldCharType="end"/>
-      </w:r>
-    </w:p>
-    <w:p>
+      <w:hyperlink r:id="rId10" w:history="1">
+        <w:r>
+          <w:rPr>
+            <w:rStyle w:val="Lienhypertexte"/>
+          </w:rPr>
+          <w:t>https://github.com/alwendya/REEMakerQT</w:t>
+        </w:r>
+      </w:hyperlink>
+    </w:p>
+    <w:p>
+      <w:r>
+        <w:t>Déclaration de bug ou suggestion</w:t>
+      </w:r>
+      <w:r>
+        <w:t> :</w:t>
+      </w:r>
+    </w:p>
+    <w:p>
+      <w:pPr>
+        <w:ind w:firstLine="708"/>
+      </w:pPr>
+      <w:hyperlink r:id="rId11" w:history="1">
+        <w:r>
+          <w:rPr>
+            <w:rStyle w:val="Lienhypertexte"/>
+          </w:rPr>
+          <w:t>https://github.com/alwendya/REEMakerQT/issues</w:t>
+        </w:r>
+      </w:hyperlink>
+    </w:p>
+    <w:p>
+      <w:r>
+        <w:t>Petit coup de pouce, petit café, c’est ici :</w:t>
+      </w:r>
+    </w:p>
+    <w:p>
+      <w:pPr>
+        <w:ind w:firstLine="708"/>
+      </w:pPr>
+      <w:hyperlink r:id="rId12" w:history="1">
+        <w:r>
+          <w:rPr>
+            <w:rStyle w:val="Lienhypertexte"/>
+          </w:rPr>
+          <w:t>https://ko-fi.com/alwendya</w:t>
+        </w:r>
+      </w:hyperlink>
       <w:r>
         <w:br w:type="page"/>
       </w:r>
@@ -3695,6 +3724,7 @@
       <w:r>
         <w:rPr>
           <w:rFonts w:ascii="Calibri Light" w:hAnsi="Calibri Light" w:cs="Calibri Light"/>
+          <w:noProof/>
           <w:sz w:val="18"/>
         </w:rPr>
         <w:drawing>
@@ -3702,962 +3732,6 @@
             <wp:extent cx="5605949" cy="4653886"/>
             <wp:effectExtent l="0" t="0" r="0" b="0"/>
             <wp:docPr id="10" name="Image 10"/>
-            <wp:cNvGraphicFramePr>
-              <a:graphicFrameLocks xmlns:a="http://schemas.openxmlformats.org/drawingml/2006/main" noChangeAspect="1"/>
-            </wp:cNvGraphicFramePr>
-            <a:graphic xmlns:a="http://schemas.openxmlformats.org/drawingml/2006/main">
-              <a:graphicData uri="http://schemas.openxmlformats.org/drawingml/2006/picture">
-                <pic:pic xmlns:pic="http://schemas.openxmlformats.org/drawingml/2006/picture">
-                  <pic:nvPicPr>
-                    <pic:cNvPr id="1" name=""/>
-                    <pic:cNvPicPr/>
-                  </pic:nvPicPr>
-                  <pic:blipFill>
-                    <a:blip r:embed="rId10"/>
-                    <a:stretch>
-                      <a:fillRect/>
-                    </a:stretch>
-                  </pic:blipFill>
-                  <pic:spPr>
-                    <a:xfrm>
-                      <a:off x="0" y="0"/>
-                      <a:ext cx="5616261" cy="4662447"/>
-                    </a:xfrm>
-                    <a:prstGeom prst="rect">
-                      <a:avLst/>
-                    </a:prstGeom>
-                  </pic:spPr>
-                </pic:pic>
-              </a:graphicData>
-            </a:graphic>
-          </wp:inline>
-        </w:drawing>
-      </w:r>
-    </w:p>
-    <w:p>
-      <w:pPr>
-        <w:pStyle w:val="Paragraphedeliste"/>
-        <w:jc w:val="both"/>
-        <w:rPr>
-          <w:rFonts w:ascii="Calibri Light" w:hAnsi="Calibri Light" w:cs="Calibri Light"/>
-          <w:sz w:val="18"/>
-        </w:rPr>
-      </w:pPr>
-    </w:p>
-    <w:p>
-      <w:pPr>
-        <w:pStyle w:val="Paragraphedeliste"/>
-        <w:rPr>
-          <w:rFonts w:ascii="Calibri Light" w:hAnsi="Calibri Light" w:cs="Calibri Light"/>
-          <w:sz w:val="18"/>
-        </w:rPr>
-      </w:pPr>
-    </w:p>
-    <w:p>
-      <w:pPr>
-        <w:pStyle w:val="Paragraphedeliste"/>
-        <w:ind w:left="0" w:hanging="108"/>
-        <w:jc w:val="both"/>
-        <w:rPr>
-          <w:rFonts w:ascii="Calibri Light" w:hAnsi="Calibri Light" w:cs="Calibri Light"/>
-          <w:sz w:val="18"/>
-        </w:rPr>
-      </w:pPr>
-      <w:r>
-        <w:rPr>
-          <w:rFonts w:ascii="Calibri Light" w:hAnsi="Calibri Light" w:cs="Calibri Light"/>
-          <w:b/>
-          <w:sz w:val="18"/>
-          <w:u w:val="single"/>
-        </w:rPr>
-        <w:t>1 :</w:t>
-      </w:r>
-      <w:r>
-        <w:rPr>
-          <w:rFonts w:ascii="Calibri Light" w:hAnsi="Calibri Light" w:cs="Calibri Light"/>
-          <w:sz w:val="18"/>
-        </w:rPr>
-        <w:tab/>
-        <w:t>Foliotage d’une procédure d’essai (Création d’un REE)</w:t>
-      </w:r>
-    </w:p>
-    <w:p>
-      <w:pPr>
-        <w:pStyle w:val="Paragraphedeliste"/>
-        <w:ind w:left="0" w:hanging="108"/>
-        <w:jc w:val="both"/>
-        <w:rPr>
-          <w:rFonts w:ascii="Calibri Light" w:hAnsi="Calibri Light" w:cs="Calibri Light"/>
-          <w:sz w:val="18"/>
-        </w:rPr>
-      </w:pPr>
-      <w:r>
-        <w:rPr>
-          <w:rFonts w:ascii="Calibri Light" w:hAnsi="Calibri Light" w:cs="Calibri Light"/>
-          <w:b/>
-          <w:sz w:val="18"/>
-          <w:u w:val="single"/>
-        </w:rPr>
-        <w:t>2 :</w:t>
-      </w:r>
-      <w:r>
-        <w:rPr>
-          <w:rFonts w:ascii="Calibri Light" w:hAnsi="Calibri Light" w:cs="Calibri Light"/>
-          <w:sz w:val="18"/>
-        </w:rPr>
-        <w:tab/>
-        <w:t>Création</w:t>
-      </w:r>
-      <w:r>
-        <w:rPr>
-          <w:rFonts w:ascii="Calibri Light" w:hAnsi="Calibri Light" w:cs="Calibri Light"/>
-          <w:sz w:val="18"/>
-        </w:rPr>
-        <w:t xml:space="preserve"> / génération</w:t>
-      </w:r>
-      <w:r>
-        <w:rPr>
-          <w:rFonts w:ascii="Calibri Light" w:hAnsi="Calibri Light" w:cs="Calibri Light"/>
-          <w:sz w:val="18"/>
-        </w:rPr>
-        <w:t xml:space="preserve"> d’une page de garde</w:t>
-      </w:r>
-    </w:p>
-    <w:p>
-      <w:pPr>
-        <w:pStyle w:val="Paragraphedeliste"/>
-        <w:ind w:left="0" w:hanging="108"/>
-        <w:jc w:val="both"/>
-        <w:rPr>
-          <w:rFonts w:ascii="Calibri Light" w:hAnsi="Calibri Light" w:cs="Calibri Light"/>
-          <w:sz w:val="18"/>
-        </w:rPr>
-      </w:pPr>
-      <w:r>
-        <w:rPr>
-          <w:rFonts w:ascii="Calibri Light" w:hAnsi="Calibri Light" w:cs="Calibri Light"/>
-          <w:b/>
-          <w:sz w:val="18"/>
-          <w:u w:val="single"/>
-        </w:rPr>
-        <w:t>3 :</w:t>
-      </w:r>
-      <w:r>
-        <w:rPr>
-          <w:rFonts w:ascii="Calibri Light" w:hAnsi="Calibri Light" w:cs="Calibri Light"/>
-          <w:sz w:val="18"/>
-        </w:rPr>
-        <w:tab/>
-        <w:t>Modifications des options de REEMaker (Couleur des tampons, marge des tampons, ouvertures post génération)</w:t>
-      </w:r>
-    </w:p>
-    <w:p>
-      <w:pPr>
-        <w:pStyle w:val="Paragraphedeliste"/>
-        <w:ind w:left="0" w:hanging="108"/>
-        <w:jc w:val="both"/>
-        <w:rPr>
-          <w:rFonts w:ascii="Calibri Light" w:hAnsi="Calibri Light" w:cs="Calibri Light"/>
-          <w:sz w:val="18"/>
-        </w:rPr>
-      </w:pPr>
-      <w:r>
-        <w:rPr>
-          <w:rFonts w:ascii="Calibri Light" w:hAnsi="Calibri Light" w:cs="Calibri Light"/>
-          <w:b/>
-          <w:sz w:val="18"/>
-          <w:u w:val="single"/>
-        </w:rPr>
-        <w:t>4 :</w:t>
-      </w:r>
-      <w:r>
-        <w:rPr>
-          <w:rFonts w:ascii="Calibri Light" w:hAnsi="Calibri Light" w:cs="Calibri Light"/>
-          <w:sz w:val="18"/>
-        </w:rPr>
-        <w:tab/>
-        <w:t>A propos de REEMaker, information sur les licences et librairies utilisées</w:t>
-      </w:r>
-    </w:p>
-    <w:p>
-      <w:pPr>
-        <w:pStyle w:val="Paragraphedeliste"/>
-        <w:ind w:left="0" w:hanging="108"/>
-        <w:jc w:val="both"/>
-      </w:pPr>
-      <w:r>
-        <w:rPr>
-          <w:rFonts w:ascii="Calibri Light" w:hAnsi="Calibri Light" w:cs="Calibri Light"/>
-          <w:b/>
-          <w:sz w:val="18"/>
-          <w:u w:val="single"/>
-        </w:rPr>
-        <w:t>5 :</w:t>
-      </w:r>
-      <w:r>
-        <w:rPr>
-          <w:rFonts w:ascii="Calibri Light" w:hAnsi="Calibri Light" w:cs="Calibri Light"/>
-          <w:sz w:val="18"/>
-        </w:rPr>
-        <w:tab/>
-        <w:t>Mise en place d’un thème sombre</w:t>
-      </w:r>
-      <w:r>
-        <w:rPr>
-          <w:rFonts w:ascii="Calibri Light" w:hAnsi="Calibri Light" w:cs="Calibri Light"/>
-          <w:sz w:val="18"/>
-        </w:rPr>
-        <w:t xml:space="preserve"> </w:t>
-      </w:r>
-      <w:r>
-        <w:rPr>
-          <w:rFonts w:ascii="Calibri Light" w:hAnsi="Calibri Light" w:cs="Calibri Light"/>
-          <w:sz w:val="18"/>
-        </w:rPr>
-        <w:t>/ clair pour REEMaker</w:t>
-      </w:r>
-    </w:p>
-    <w:p>
-      <w:pPr>
-        <w:pStyle w:val="Paragraphedeliste"/>
-        <w:ind w:left="0" w:hanging="108"/>
-        <w:jc w:val="both"/>
-      </w:pPr>
-      <w:r>
-        <w:rPr>
-          <w:rFonts w:ascii="Calibri Light" w:hAnsi="Calibri Light" w:cs="Calibri Light"/>
-          <w:b/>
-          <w:sz w:val="18"/>
-          <w:u w:val="single"/>
-        </w:rPr>
-        <w:t>6</w:t>
-      </w:r>
-      <w:r>
-        <w:rPr>
-          <w:rFonts w:ascii="Calibri Light" w:hAnsi="Calibri Light" w:cs="Calibri Light"/>
-          <w:b/>
-          <w:sz w:val="18"/>
-          <w:u w:val="single"/>
-        </w:rPr>
-        <w:t> :</w:t>
-      </w:r>
-      <w:r>
-        <w:rPr>
-          <w:rFonts w:ascii="Calibri Light" w:hAnsi="Calibri Light" w:cs="Calibri Light"/>
-          <w:sz w:val="18"/>
-        </w:rPr>
-        <w:tab/>
-      </w:r>
-      <w:r>
-        <w:rPr>
-          <w:rFonts w:ascii="Calibri Light" w:hAnsi="Calibri Light" w:cs="Calibri Light"/>
-          <w:sz w:val="18"/>
-        </w:rPr>
-        <w:t>Lance l’éditeur de page de garde</w:t>
-      </w:r>
-    </w:p>
-    <w:p>
-      <w:pPr>
-        <w:pStyle w:val="Paragraphedeliste"/>
-        <w:ind w:left="0" w:hanging="108"/>
-        <w:jc w:val="both"/>
-      </w:pPr>
-      <w:r>
-        <w:rPr>
-          <w:rFonts w:ascii="Calibri Light" w:hAnsi="Calibri Light" w:cs="Calibri Light"/>
-          <w:b/>
-          <w:sz w:val="18"/>
-          <w:u w:val="single"/>
-        </w:rPr>
-        <w:t>7</w:t>
-      </w:r>
-      <w:r>
-        <w:rPr>
-          <w:rFonts w:ascii="Calibri Light" w:hAnsi="Calibri Light" w:cs="Calibri Light"/>
-          <w:b/>
-          <w:sz w:val="18"/>
-          <w:u w:val="single"/>
-        </w:rPr>
-        <w:t> :</w:t>
-      </w:r>
-      <w:r>
-        <w:rPr>
-          <w:rFonts w:ascii="Calibri Light" w:hAnsi="Calibri Light" w:cs="Calibri Light"/>
-          <w:sz w:val="18"/>
-        </w:rPr>
-        <w:tab/>
-      </w:r>
-      <w:r>
-        <w:rPr>
-          <w:rFonts w:ascii="Calibri Light" w:hAnsi="Calibri Light" w:cs="Calibri Light"/>
-          <w:sz w:val="18"/>
-        </w:rPr>
-        <w:t>Affiche ce fichier d’aide</w:t>
-      </w:r>
-    </w:p>
-    <w:p>
-      <w:pPr>
-        <w:pStyle w:val="Paragraphedeliste"/>
-        <w:ind w:left="0" w:hanging="108"/>
-        <w:jc w:val="both"/>
-        <w:rPr>
-          <w:rFonts w:asciiTheme="majorHAnsi" w:eastAsiaTheme="majorEastAsia" w:hAnsiTheme="majorHAnsi" w:cstheme="majorBidi"/>
-          <w:color w:val="107DC5" w:themeColor="accent1" w:themeShade="BF"/>
-          <w:sz w:val="32"/>
-          <w:szCs w:val="32"/>
-        </w:rPr>
-      </w:pPr>
-      <w:r>
-        <w:br w:type="page"/>
-      </w:r>
-    </w:p>
-    <w:p>
-      <w:pPr>
-        <w:pStyle w:val="Titre1"/>
-        <w:numPr>
-          <w:ilvl w:val="0"/>
-          <w:numId w:val="5"/>
-        </w:numPr>
-      </w:pPr>
-      <w:bookmarkStart w:id="1" w:name="_Toc127952138"/>
-      <w:r>
-        <w:lastRenderedPageBreak/>
-        <w:t>Exemple d’un foliotage de procédure sans page de garde</w:t>
-      </w:r>
-      <w:bookmarkEnd w:id="1"/>
-    </w:p>
-    <w:p>
-      <w:pPr>
-        <w:pStyle w:val="Paragraphedeliste"/>
-        <w:numPr>
-          <w:ilvl w:val="0"/>
-          <w:numId w:val="2"/>
-        </w:numPr>
-        <w:jc w:val="both"/>
-        <w:rPr>
-          <w:rFonts w:ascii="Calibri Light" w:hAnsi="Calibri Light" w:cs="Calibri Light"/>
-          <w:sz w:val="18"/>
-        </w:rPr>
-      </w:pPr>
-      <w:r>
-        <w:rPr>
-          <w:rFonts w:ascii="Calibri Light" w:hAnsi="Calibri Light" w:cs="Calibri Light"/>
-          <w:sz w:val="18"/>
-        </w:rPr>
-        <w:t>Si cela n’a pas été fait, il est conseillé d’aller dans l’onglet Options pour procéder au réglage des couleurs utilisées pour les tampons / page de gardes</w:t>
-      </w:r>
-    </w:p>
-    <w:p>
-      <w:pPr>
-        <w:pStyle w:val="Paragraphedeliste"/>
-        <w:numPr>
-          <w:ilvl w:val="0"/>
-          <w:numId w:val="2"/>
-        </w:numPr>
-        <w:rPr>
-          <w:rFonts w:ascii="Calibri Light" w:hAnsi="Calibri Light" w:cs="Calibri Light"/>
-          <w:sz w:val="18"/>
-        </w:rPr>
-      </w:pPr>
-      <w:r>
-        <w:rPr>
-          <w:rFonts w:ascii="Calibri Light" w:hAnsi="Calibri Light" w:cs="Calibri Light"/>
-          <w:sz w:val="18"/>
-        </w:rPr>
-        <w:t xml:space="preserve">Aller dans l’onglet </w:t>
-      </w:r>
-      <w:r>
-        <w:rPr>
-          <w:rFonts w:ascii="Calibri Light" w:hAnsi="Calibri Light" w:cs="Calibri Light"/>
-          <w:sz w:val="18"/>
-          <w:bdr w:val="dashSmallGap" w:sz="4" w:space="0" w:color="auto"/>
-        </w:rPr>
-        <w:t>Folioter un REE</w:t>
-      </w:r>
-    </w:p>
-    <w:p>
-      <w:pPr>
-        <w:pStyle w:val="Paragraphedeliste"/>
-        <w:numPr>
-          <w:ilvl w:val="0"/>
-          <w:numId w:val="2"/>
-        </w:numPr>
-        <w:rPr>
-          <w:rFonts w:ascii="Calibri Light" w:hAnsi="Calibri Light" w:cs="Calibri Light"/>
-          <w:sz w:val="18"/>
-        </w:rPr>
-      </w:pPr>
-      <w:r>
-        <w:rPr>
-          <w:rFonts w:ascii="Calibri Light" w:hAnsi="Calibri Light" w:cs="Calibri Light"/>
-          <w:sz w:val="18"/>
-        </w:rPr>
-        <w:t xml:space="preserve">Cliquer sur le bouton </w:t>
-      </w:r>
-      <w:r>
-        <w:rPr>
-          <w:rFonts w:ascii="Calibri Light" w:hAnsi="Calibri Light" w:cs="Calibri Light"/>
-          <w:sz w:val="18"/>
-          <w:bdr w:val="dashSmallGap" w:sz="4" w:space="0" w:color="auto"/>
-        </w:rPr>
-        <w:t>Rechercher</w:t>
-      </w:r>
-    </w:p>
-    <w:p>
-      <w:pPr>
-        <w:pStyle w:val="Paragraphedeliste"/>
-        <w:numPr>
-          <w:ilvl w:val="0"/>
-          <w:numId w:val="2"/>
-        </w:numPr>
-        <w:rPr>
-          <w:rFonts w:ascii="Calibri Light" w:hAnsi="Calibri Light" w:cs="Calibri Light"/>
-          <w:sz w:val="18"/>
-        </w:rPr>
-      </w:pPr>
-      <w:r>
-        <w:rPr>
-          <w:rFonts w:ascii="Calibri Light" w:hAnsi="Calibri Light" w:cs="Calibri Light"/>
-          <w:sz w:val="18"/>
-        </w:rPr>
-        <w:t xml:space="preserve">Sélectionner la procédure PDF à folioter et </w:t>
-      </w:r>
-      <w:r>
-        <w:rPr>
-          <w:rFonts w:ascii="Calibri Light" w:hAnsi="Calibri Light" w:cs="Calibri Light"/>
-          <w:sz w:val="18"/>
-          <w:bdr w:val="dashSmallGap" w:sz="4" w:space="0" w:color="auto"/>
-        </w:rPr>
-        <w:t>Ouvrir</w:t>
-      </w:r>
-    </w:p>
-    <w:p>
-      <w:pPr>
-        <w:pStyle w:val="Paragraphedeliste"/>
-        <w:numPr>
-          <w:ilvl w:val="0"/>
-          <w:numId w:val="2"/>
-        </w:numPr>
-        <w:rPr>
-          <w:rFonts w:ascii="Calibri Light" w:hAnsi="Calibri Light" w:cs="Calibri Light"/>
-          <w:i/>
-          <w:sz w:val="18"/>
-        </w:rPr>
-      </w:pPr>
-      <w:r>
-        <w:rPr>
-          <w:rFonts w:ascii="Calibri Light" w:hAnsi="Calibri Light" w:cs="Calibri Light"/>
-          <w:sz w:val="18"/>
-        </w:rPr>
-        <w:t xml:space="preserve">REEMaker va analyser le document PDF et ensuite afficher les informations relatives au </w:t>
-      </w:r>
-      <w:r>
-        <w:rPr>
-          <w:rFonts w:ascii="Calibri Light" w:hAnsi="Calibri Light" w:cs="Calibri Light"/>
-          <w:sz w:val="18"/>
-        </w:rPr>
-        <w:t xml:space="preserve">document </w:t>
-      </w:r>
-      <w:r>
-        <w:rPr>
-          <w:rFonts w:ascii="Calibri Light" w:hAnsi="Calibri Light" w:cs="Calibri Light"/>
-          <w:sz w:val="18"/>
-        </w:rPr>
-        <w:br/>
-      </w:r>
-      <w:r>
-        <w:rPr>
-          <w:rFonts w:ascii="Calibri Light" w:hAnsi="Calibri Light" w:cs="Calibri Light"/>
-          <w:i/>
-          <w:sz w:val="18"/>
-        </w:rPr>
-        <w:t>Nombre de pages, versions internes de PDF, Auteur,</w:t>
-      </w:r>
-      <w:r>
-        <w:rPr>
-          <w:rFonts w:ascii="Calibri Light" w:hAnsi="Calibri Light" w:cs="Calibri Light"/>
-          <w:i/>
-          <w:sz w:val="18"/>
-        </w:rPr>
-        <w:t xml:space="preserve"> Créateur et date de créa</w:t>
-      </w:r>
-      <w:r>
-        <w:rPr>
-          <w:rFonts w:ascii="Calibri Light" w:hAnsi="Calibri Light" w:cs="Calibri Light"/>
-          <w:i/>
-          <w:sz w:val="18"/>
-        </w:rPr>
-        <w:t>tion si disponible</w:t>
-      </w:r>
-    </w:p>
-    <w:p>
-      <w:pPr>
-        <w:pStyle w:val="Paragraphedeliste"/>
-        <w:ind w:left="1080"/>
-        <w:rPr>
-          <w:rFonts w:ascii="Calibri Light" w:hAnsi="Calibri Light" w:cs="Calibri Light"/>
-          <w:i/>
-          <w:sz w:val="18"/>
-        </w:rPr>
-      </w:pPr>
-      <w:r>
-        <w:rPr>
-          <w:rFonts w:ascii="Calibri Light" w:hAnsi="Calibri Light" w:cs="Calibri Light"/>
-          <w:i/>
-          <w:sz w:val="18"/>
-        </w:rPr>
-        <w:drawing>
-          <wp:inline distT="0" distB="0" distL="0" distR="0" wp14:anchorId="63B24B8C" wp14:editId="2C454EEC">
-            <wp:extent cx="5148000" cy="631283"/>
-            <wp:effectExtent l="0" t="0" r="0" b="0"/>
-            <wp:docPr id="1" name="Image 1"/>
-            <wp:cNvGraphicFramePr>
-              <a:graphicFrameLocks xmlns:a="http://schemas.openxmlformats.org/drawingml/2006/main" noChangeAspect="1"/>
-            </wp:cNvGraphicFramePr>
-            <a:graphic xmlns:a="http://schemas.openxmlformats.org/drawingml/2006/main">
-              <a:graphicData uri="http://schemas.openxmlformats.org/drawingml/2006/picture">
-                <pic:pic xmlns:pic="http://schemas.openxmlformats.org/drawingml/2006/picture">
-                  <pic:nvPicPr>
-                    <pic:cNvPr id="1" name=""/>
-                    <pic:cNvPicPr/>
-                  </pic:nvPicPr>
-                  <pic:blipFill>
-                    <a:blip r:embed="rId11"/>
-                    <a:stretch>
-                      <a:fillRect/>
-                    </a:stretch>
-                  </pic:blipFill>
-                  <pic:spPr>
-                    <a:xfrm>
-                      <a:off x="0" y="0"/>
-                      <a:ext cx="5148000" cy="631283"/>
-                    </a:xfrm>
-                    <a:prstGeom prst="rect">
-                      <a:avLst/>
-                    </a:prstGeom>
-                  </pic:spPr>
-                </pic:pic>
-              </a:graphicData>
-            </a:graphic>
-          </wp:inline>
-        </w:drawing>
-      </w:r>
-    </w:p>
-    <w:p>
-      <w:pPr>
-        <w:pStyle w:val="Paragraphedeliste"/>
-        <w:numPr>
-          <w:ilvl w:val="0"/>
-          <w:numId w:val="2"/>
-        </w:numPr>
-        <w:rPr>
-          <w:rFonts w:ascii="Calibri Light" w:hAnsi="Calibri Light" w:cs="Calibri Light"/>
-          <w:sz w:val="18"/>
-        </w:rPr>
-      </w:pPr>
-      <w:r>
-        <w:rPr>
-          <w:rFonts w:ascii="Calibri Light" w:hAnsi="Calibri Light" w:cs="Calibri Light"/>
-          <w:sz w:val="18"/>
-        </w:rPr>
-        <w:t xml:space="preserve">Cliquer sur le bouton </w:t>
-      </w:r>
-      <w:r>
-        <w:rPr>
-          <w:rFonts w:ascii="Calibri Light" w:hAnsi="Calibri Light" w:cs="Calibri Light"/>
-          <w:sz w:val="18"/>
-          <w:bdr w:val="dashSmallGap" w:sz="4" w:space="0" w:color="auto"/>
-        </w:rPr>
-        <w:t>Etape suivante</w:t>
-      </w:r>
-    </w:p>
-    <w:p>
-      <w:pPr>
-        <w:pStyle w:val="Paragraphedeliste"/>
-        <w:numPr>
-          <w:ilvl w:val="0"/>
-          <w:numId w:val="2"/>
-        </w:numPr>
-        <w:rPr>
-          <w:rFonts w:ascii="Calibri Light" w:hAnsi="Calibri Light" w:cs="Calibri Light"/>
-          <w:sz w:val="18"/>
-        </w:rPr>
-      </w:pPr>
-      <w:r>
-        <w:rPr>
-          <w:rFonts w:ascii="Calibri Light" w:hAnsi="Calibri Light" w:cs="Calibri Light"/>
-          <w:sz w:val="18"/>
-        </w:rPr>
-        <w:t>Renseigner :</w:t>
-      </w:r>
-    </w:p>
-    <w:p>
-      <w:pPr>
-        <w:pStyle w:val="Paragraphedeliste"/>
-        <w:numPr>
-          <w:ilvl w:val="1"/>
-          <w:numId w:val="2"/>
-        </w:numPr>
-        <w:rPr>
-          <w:rFonts w:ascii="Calibri Light" w:hAnsi="Calibri Light" w:cs="Calibri Light"/>
-          <w:sz w:val="18"/>
-        </w:rPr>
-      </w:pPr>
-      <w:r>
-        <w:rPr>
-          <w:rFonts w:ascii="Calibri Light" w:hAnsi="Calibri Light" w:cs="Calibri Light"/>
-          <w:sz w:val="18"/>
-        </w:rPr>
-        <w:t>Le nom du site ou la procédure sera transformée en REE</w:t>
-      </w:r>
-    </w:p>
-    <w:p>
-      <w:pPr>
-        <w:pStyle w:val="Paragraphedeliste"/>
-        <w:numPr>
-          <w:ilvl w:val="1"/>
-          <w:numId w:val="2"/>
-        </w:numPr>
-        <w:rPr>
-          <w:rFonts w:ascii="Calibri Light" w:hAnsi="Calibri Light" w:cs="Calibri Light"/>
-          <w:sz w:val="18"/>
-        </w:rPr>
-      </w:pPr>
-      <w:r>
-        <w:rPr>
-          <w:rFonts w:ascii="Calibri Light" w:hAnsi="Calibri Light" w:cs="Calibri Light"/>
-          <w:sz w:val="18"/>
-        </w:rPr>
-        <w:t xml:space="preserve">La référence complète de la procédure </w:t>
-      </w:r>
-      <w:r>
-        <w:rPr>
-          <w:rFonts w:ascii="Calibri Light" w:hAnsi="Calibri Light" w:cs="Calibri Light"/>
-          <w:sz w:val="18"/>
-        </w:rPr>
-        <w:br/>
-      </w:r>
-      <w:r>
-        <w:rPr>
-          <w:rFonts w:ascii="Calibri Light" w:hAnsi="Calibri Light" w:cs="Calibri Light"/>
-          <w:i/>
-          <w:sz w:val="18"/>
-        </w:rPr>
-        <w:t xml:space="preserve">Palier / </w:t>
-      </w:r>
-      <w:r>
-        <w:rPr>
-          <w:rFonts w:ascii="Calibri Light" w:hAnsi="Calibri Light" w:cs="Calibri Light"/>
-          <w:i/>
-          <w:sz w:val="18"/>
-        </w:rPr>
-        <w:t xml:space="preserve">REE / </w:t>
-      </w:r>
-      <w:r>
-        <w:rPr>
-          <w:rFonts w:ascii="Calibri Light" w:hAnsi="Calibri Light" w:cs="Calibri Light"/>
-          <w:i/>
-          <w:sz w:val="18"/>
-        </w:rPr>
-        <w:t>Procédure chantier ou TTS / Système élémentaire / Numéro de la procédure</w:t>
-      </w:r>
-    </w:p>
-    <w:p>
-      <w:pPr>
-        <w:pStyle w:val="Paragraphedeliste"/>
-        <w:ind w:left="1800"/>
-        <w:jc w:val="both"/>
-        <w:rPr>
-          <w:rFonts w:ascii="Calibri Light" w:hAnsi="Calibri Light" w:cs="Calibri Light"/>
-          <w:sz w:val="18"/>
-        </w:rPr>
-      </w:pPr>
-      <w:r>
-        <w:rPr>
-          <w:rFonts w:ascii="Calibri Light" w:hAnsi="Calibri Light" w:cs="Calibri Light"/>
-          <w:i/>
-          <w:sz w:val="18"/>
-        </w:rPr>
-        <w:t>Ces valeurs seront enregistrées dans les paramètres de REEMaker et seront pré-remplies à sa prochaine ouverture</w:t>
-      </w:r>
-    </w:p>
-    <w:p>
-      <w:pPr>
-        <w:pStyle w:val="Paragraphedeliste"/>
-        <w:numPr>
-          <w:ilvl w:val="1"/>
-          <w:numId w:val="2"/>
-        </w:numPr>
-        <w:spacing w:after="0"/>
-        <w:rPr>
-          <w:rFonts w:ascii="Calibri Light" w:hAnsi="Calibri Light" w:cs="Calibri Light"/>
-          <w:sz w:val="18"/>
-        </w:rPr>
-      </w:pPr>
-      <w:r>
-        <w:rPr>
-          <w:rFonts w:ascii="Calibri Light" w:hAnsi="Calibri Light" w:cs="Calibri Light"/>
-          <w:sz w:val="18"/>
-        </w:rPr>
-        <w:t xml:space="preserve">Son indice de </w:t>
-      </w:r>
-      <w:r>
-        <w:rPr>
-          <w:rFonts w:ascii="Calibri Light" w:hAnsi="Calibri Light" w:cs="Calibri Light"/>
-          <w:sz w:val="18"/>
-        </w:rPr>
-        <w:t>REE</w:t>
-      </w:r>
-    </w:p>
-    <w:p>
-      <w:pPr>
-        <w:spacing w:after="0"/>
-        <w:ind w:left="372" w:firstLine="708"/>
-        <w:rPr>
-          <w:rFonts w:ascii="Calibri Light" w:hAnsi="Calibri Light" w:cs="Calibri Light"/>
-          <w:sz w:val="18"/>
-        </w:rPr>
-      </w:pPr>
-      <w:r>
-        <w:rPr>
-          <w:rFonts w:ascii="Calibri Light" w:hAnsi="Calibri Light" w:cs="Calibri Light"/>
-          <w:sz w:val="18"/>
-        </w:rPr>
-        <w:drawing>
-          <wp:inline distT="0" distB="0" distL="0" distR="0" wp14:anchorId="6F26C798" wp14:editId="21994E04">
-            <wp:extent cx="5148000" cy="426195"/>
-            <wp:effectExtent l="0" t="0" r="0" b="0"/>
-            <wp:docPr id="13" name="Image 13"/>
-            <wp:cNvGraphicFramePr>
-              <a:graphicFrameLocks xmlns:a="http://schemas.openxmlformats.org/drawingml/2006/main" noChangeAspect="1"/>
-            </wp:cNvGraphicFramePr>
-            <a:graphic xmlns:a="http://schemas.openxmlformats.org/drawingml/2006/main">
-              <a:graphicData uri="http://schemas.openxmlformats.org/drawingml/2006/picture">
-                <pic:pic xmlns:pic="http://schemas.openxmlformats.org/drawingml/2006/picture">
-                  <pic:nvPicPr>
-                    <pic:cNvPr id="1" name=""/>
-                    <pic:cNvPicPr/>
-                  </pic:nvPicPr>
-                  <pic:blipFill>
-                    <a:blip r:embed="rId12"/>
-                    <a:stretch>
-                      <a:fillRect/>
-                    </a:stretch>
-                  </pic:blipFill>
-                  <pic:spPr>
-                    <a:xfrm>
-                      <a:off x="0" y="0"/>
-                      <a:ext cx="5148000" cy="426195"/>
-                    </a:xfrm>
-                    <a:prstGeom prst="rect">
-                      <a:avLst/>
-                    </a:prstGeom>
-                  </pic:spPr>
-                </pic:pic>
-              </a:graphicData>
-            </a:graphic>
-          </wp:inline>
-        </w:drawing>
-      </w:r>
-    </w:p>
-    <w:p>
-      <w:pPr>
-        <w:pStyle w:val="Paragraphedeliste"/>
-        <w:numPr>
-          <w:ilvl w:val="0"/>
-          <w:numId w:val="2"/>
-        </w:numPr>
-        <w:rPr>
-          <w:rFonts w:ascii="Calibri Light" w:hAnsi="Calibri Light" w:cs="Calibri Light"/>
-          <w:sz w:val="18"/>
-        </w:rPr>
-      </w:pPr>
-      <w:r>
-        <w:rPr>
-          <w:rFonts w:ascii="Calibri Light" w:hAnsi="Calibri Light" w:cs="Calibri Light"/>
-          <w:sz w:val="18"/>
-        </w:rPr>
-        <w:t xml:space="preserve">Cliquer sur le bouton </w:t>
-      </w:r>
-      <w:r>
-        <w:rPr>
-          <w:rFonts w:ascii="Calibri Light" w:hAnsi="Calibri Light" w:cs="Calibri Light"/>
-          <w:sz w:val="18"/>
-          <w:bdr w:val="dashSmallGap" w:sz="4" w:space="0" w:color="auto"/>
-        </w:rPr>
-        <w:t>Etape suivante</w:t>
-      </w:r>
-    </w:p>
-    <w:p>
-      <w:pPr>
-        <w:pStyle w:val="Paragraphedeliste"/>
-        <w:numPr>
-          <w:ilvl w:val="0"/>
-          <w:numId w:val="2"/>
-        </w:numPr>
-        <w:rPr>
-          <w:rFonts w:ascii="Calibri Light" w:hAnsi="Calibri Light" w:cs="Calibri Light"/>
-          <w:sz w:val="18"/>
-        </w:rPr>
-      </w:pPr>
-      <w:r>
-        <w:rPr>
-          <w:rFonts w:ascii="Calibri Light" w:hAnsi="Calibri Light" w:cs="Calibri Light"/>
-          <w:sz w:val="18"/>
-        </w:rPr>
-        <w:t>Sélectionner l’étendue du foliotage</w:t>
-      </w:r>
-    </w:p>
-    <w:p>
-      <w:pPr>
-        <w:pStyle w:val="Paragraphedeliste"/>
-        <w:numPr>
-          <w:ilvl w:val="1"/>
-          <w:numId w:val="2"/>
-        </w:numPr>
-        <w:rPr>
-          <w:rFonts w:ascii="Calibri Light" w:hAnsi="Calibri Light" w:cs="Calibri Light"/>
-          <w:sz w:val="18"/>
-        </w:rPr>
-      </w:pPr>
-      <w:r>
-        <w:rPr>
-          <w:rFonts w:ascii="Calibri Light" w:hAnsi="Calibri Light" w:cs="Calibri Light"/>
-          <w:sz w:val="18"/>
-        </w:rPr>
-        <w:t>Foliotage totale : La totalité de la procédure sera foliotée</w:t>
-      </w:r>
-    </w:p>
-    <w:p>
-      <w:pPr>
-        <w:pStyle w:val="Paragraphedeliste"/>
-        <w:numPr>
-          <w:ilvl w:val="1"/>
-          <w:numId w:val="2"/>
-        </w:numPr>
-        <w:rPr>
-          <w:rFonts w:ascii="Calibri Light" w:hAnsi="Calibri Light" w:cs="Calibri Light"/>
-          <w:i/>
-          <w:sz w:val="18"/>
-        </w:rPr>
-      </w:pPr>
-      <w:r>
-        <w:rPr>
-          <w:rFonts w:ascii="Calibri Light" w:hAnsi="Calibri Light" w:cs="Calibri Light"/>
-          <w:sz w:val="18"/>
-        </w:rPr>
-        <w:t xml:space="preserve">Foliotage partiel : Une partie seulement de la procédure sera </w:t>
-      </w:r>
-      <w:r>
-        <w:rPr>
-          <w:rFonts w:ascii="Calibri Light" w:hAnsi="Calibri Light" w:cs="Calibri Light"/>
-          <w:sz w:val="18"/>
-        </w:rPr>
-        <w:t xml:space="preserve">foliotée </w:t>
-      </w:r>
-      <w:r>
-        <w:rPr>
-          <w:rFonts w:ascii="Calibri Light" w:hAnsi="Calibri Light" w:cs="Calibri Light"/>
-          <w:sz w:val="18"/>
-        </w:rPr>
-        <w:br/>
-      </w:r>
-      <w:r>
-        <w:rPr>
-          <w:rFonts w:ascii="Calibri Light" w:hAnsi="Calibri Light" w:cs="Calibri Light"/>
-          <w:i/>
-          <w:sz w:val="18"/>
-        </w:rPr>
-        <w:t>Vous devrez définir quelle partie de la procédure à folioter (</w:t>
-      </w:r>
-      <w:r>
-        <w:rPr>
-          <w:rFonts w:ascii="Calibri Light" w:hAnsi="Calibri Light" w:cs="Calibri Light"/>
-          <w:i/>
-          <w:sz w:val="18"/>
-        </w:rPr>
-        <w:t xml:space="preserve">page de </w:t>
-      </w:r>
-      <w:r>
-        <w:rPr>
-          <w:rFonts w:ascii="Calibri Light" w:hAnsi="Calibri Light" w:cs="Calibri Light"/>
-          <w:i/>
-          <w:sz w:val="18"/>
-        </w:rPr>
-        <w:t>début et de fin)</w:t>
-      </w:r>
-    </w:p>
-    <w:p>
-      <w:pPr>
-        <w:pStyle w:val="Paragraphedeliste"/>
-        <w:numPr>
-          <w:ilvl w:val="1"/>
-          <w:numId w:val="2"/>
-        </w:numPr>
-        <w:rPr>
-          <w:rFonts w:ascii="Calibri Light" w:hAnsi="Calibri Light" w:cs="Calibri Light"/>
-          <w:sz w:val="18"/>
-        </w:rPr>
-      </w:pPr>
-      <w:r>
-        <w:rPr>
-          <w:rFonts w:ascii="Calibri Light" w:hAnsi="Calibri Light" w:cs="Calibri Light"/>
-          <w:sz w:val="18"/>
-        </w:rPr>
-        <w:t>Choix du numéro de folio sur le premier tampon</w:t>
-      </w:r>
-    </w:p>
-    <w:p>
-      <w:pPr>
-        <w:pStyle w:val="Paragraphedeliste"/>
-        <w:ind w:left="1800"/>
-        <w:jc w:val="both"/>
-        <w:rPr>
-          <w:rFonts w:ascii="Calibri Light" w:hAnsi="Calibri Light" w:cs="Calibri Light"/>
-          <w:sz w:val="18"/>
-        </w:rPr>
-      </w:pPr>
-      <w:r>
-        <w:rPr>
-          <w:rFonts w:ascii="Calibri Light" w:hAnsi="Calibri Light" w:cs="Calibri Light"/>
-          <w:sz w:val="18"/>
-        </w:rPr>
-        <w:t xml:space="preserve">Par défaut la valeur est à 3 car la page de garde </w:t>
-      </w:r>
-      <w:r>
-        <w:rPr>
-          <w:rFonts w:ascii="Calibri Light" w:hAnsi="Calibri Light" w:cs="Calibri Light"/>
-          <w:sz w:val="18"/>
-        </w:rPr>
-        <w:t xml:space="preserve">standard </w:t>
-      </w:r>
-      <w:r>
-        <w:rPr>
-          <w:rFonts w:ascii="Calibri Light" w:hAnsi="Calibri Light" w:cs="Calibri Light"/>
-          <w:sz w:val="18"/>
-        </w:rPr>
-        <w:t>d’un REE est de 2 pages et est ajoutée manuellement par l’essayeur ou automatiquement par REEMaker</w:t>
-      </w:r>
-    </w:p>
-    <w:p>
-      <w:pPr>
-        <w:ind w:left="372" w:firstLine="708"/>
-        <w:jc w:val="both"/>
-        <w:rPr>
-          <w:rFonts w:ascii="Calibri Light" w:hAnsi="Calibri Light" w:cs="Calibri Light"/>
-          <w:sz w:val="18"/>
-        </w:rPr>
-      </w:pPr>
-      <w:r>
-        <w:rPr>
-          <w:rFonts w:ascii="Calibri Light" w:hAnsi="Calibri Light" w:cs="Calibri Light"/>
-          <w:sz w:val="18"/>
-        </w:rPr>
-        <w:drawing>
-          <wp:inline distT="0" distB="0" distL="0" distR="0" wp14:anchorId="053BB3F6" wp14:editId="0514A03E">
-            <wp:extent cx="5148000" cy="592293"/>
-            <wp:effectExtent l="0" t="0" r="0" b="0"/>
-            <wp:docPr id="14" name="Image 14"/>
             <wp:cNvGraphicFramePr>
               <a:graphicFrameLocks xmlns:a="http://schemas.openxmlformats.org/drawingml/2006/main" noChangeAspect="1"/>
             </wp:cNvGraphicFramePr>
@@ -4677,7 +3751,7 @@
                   <pic:spPr>
                     <a:xfrm>
                       <a:off x="0" y="0"/>
-                      <a:ext cx="5148000" cy="592293"/>
+                      <a:ext cx="5616261" cy="4662447"/>
                     </a:xfrm>
                     <a:prstGeom prst="rect">
                       <a:avLst/>
@@ -4693,30 +3767,282 @@
     <w:p>
       <w:pPr>
         <w:pStyle w:val="Paragraphedeliste"/>
+        <w:jc w:val="both"/>
+        <w:rPr>
+          <w:rFonts w:ascii="Calibri Light" w:hAnsi="Calibri Light" w:cs="Calibri Light"/>
+          <w:sz w:val="18"/>
+        </w:rPr>
+      </w:pPr>
+    </w:p>
+    <w:p>
+      <w:pPr>
+        <w:pStyle w:val="Paragraphedeliste"/>
+        <w:rPr>
+          <w:rFonts w:ascii="Calibri Light" w:hAnsi="Calibri Light" w:cs="Calibri Light"/>
+          <w:sz w:val="18"/>
+        </w:rPr>
+      </w:pPr>
+    </w:p>
+    <w:p>
+      <w:pPr>
+        <w:pStyle w:val="Paragraphedeliste"/>
+        <w:ind w:left="0" w:hanging="108"/>
+        <w:jc w:val="both"/>
+        <w:rPr>
+          <w:rFonts w:ascii="Calibri Light" w:hAnsi="Calibri Light" w:cs="Calibri Light"/>
+          <w:sz w:val="18"/>
+        </w:rPr>
+      </w:pPr>
+      <w:r>
+        <w:rPr>
+          <w:rFonts w:ascii="Calibri Light" w:hAnsi="Calibri Light" w:cs="Calibri Light"/>
+          <w:b/>
+          <w:sz w:val="18"/>
+          <w:u w:val="single"/>
+        </w:rPr>
+        <w:t>1 :</w:t>
+      </w:r>
+      <w:r>
+        <w:rPr>
+          <w:rFonts w:ascii="Calibri Light" w:hAnsi="Calibri Light" w:cs="Calibri Light"/>
+          <w:sz w:val="18"/>
+        </w:rPr>
+        <w:tab/>
+        <w:t>Foliotage d’une procédure d’essai (Création d’un REE)</w:t>
+      </w:r>
+    </w:p>
+    <w:p>
+      <w:pPr>
+        <w:pStyle w:val="Paragraphedeliste"/>
+        <w:ind w:left="0" w:hanging="108"/>
+        <w:jc w:val="both"/>
+        <w:rPr>
+          <w:rFonts w:ascii="Calibri Light" w:hAnsi="Calibri Light" w:cs="Calibri Light"/>
+          <w:sz w:val="18"/>
+        </w:rPr>
+      </w:pPr>
+      <w:r>
+        <w:rPr>
+          <w:rFonts w:ascii="Calibri Light" w:hAnsi="Calibri Light" w:cs="Calibri Light"/>
+          <w:b/>
+          <w:sz w:val="18"/>
+          <w:u w:val="single"/>
+        </w:rPr>
+        <w:t>2 :</w:t>
+      </w:r>
+      <w:r>
+        <w:rPr>
+          <w:rFonts w:ascii="Calibri Light" w:hAnsi="Calibri Light" w:cs="Calibri Light"/>
+          <w:sz w:val="18"/>
+        </w:rPr>
+        <w:tab/>
+        <w:t>Création</w:t>
+      </w:r>
+      <w:r>
+        <w:rPr>
+          <w:rFonts w:ascii="Calibri Light" w:hAnsi="Calibri Light" w:cs="Calibri Light"/>
+          <w:sz w:val="18"/>
+        </w:rPr>
+        <w:t xml:space="preserve"> / génération</w:t>
+      </w:r>
+      <w:r>
+        <w:rPr>
+          <w:rFonts w:ascii="Calibri Light" w:hAnsi="Calibri Light" w:cs="Calibri Light"/>
+          <w:sz w:val="18"/>
+        </w:rPr>
+        <w:t xml:space="preserve"> d’une page de garde</w:t>
+      </w:r>
+    </w:p>
+    <w:p>
+      <w:pPr>
+        <w:pStyle w:val="Paragraphedeliste"/>
+        <w:ind w:left="0" w:hanging="108"/>
+        <w:jc w:val="both"/>
+        <w:rPr>
+          <w:rFonts w:ascii="Calibri Light" w:hAnsi="Calibri Light" w:cs="Calibri Light"/>
+          <w:sz w:val="18"/>
+        </w:rPr>
+      </w:pPr>
+      <w:r>
+        <w:rPr>
+          <w:rFonts w:ascii="Calibri Light" w:hAnsi="Calibri Light" w:cs="Calibri Light"/>
+          <w:b/>
+          <w:sz w:val="18"/>
+          <w:u w:val="single"/>
+        </w:rPr>
+        <w:t>3 :</w:t>
+      </w:r>
+      <w:r>
+        <w:rPr>
+          <w:rFonts w:ascii="Calibri Light" w:hAnsi="Calibri Light" w:cs="Calibri Light"/>
+          <w:sz w:val="18"/>
+        </w:rPr>
+        <w:tab/>
+        <w:t>Modifications des options de REEMaker (Couleur des tampons, marge des tampons, ouvertures post génération)</w:t>
+      </w:r>
+    </w:p>
+    <w:p>
+      <w:pPr>
+        <w:pStyle w:val="Paragraphedeliste"/>
+        <w:ind w:left="0" w:hanging="108"/>
+        <w:jc w:val="both"/>
+        <w:rPr>
+          <w:rFonts w:ascii="Calibri Light" w:hAnsi="Calibri Light" w:cs="Calibri Light"/>
+          <w:sz w:val="18"/>
+        </w:rPr>
+      </w:pPr>
+      <w:r>
+        <w:rPr>
+          <w:rFonts w:ascii="Calibri Light" w:hAnsi="Calibri Light" w:cs="Calibri Light"/>
+          <w:b/>
+          <w:sz w:val="18"/>
+          <w:u w:val="single"/>
+        </w:rPr>
+        <w:t>4 :</w:t>
+      </w:r>
+      <w:r>
+        <w:rPr>
+          <w:rFonts w:ascii="Calibri Light" w:hAnsi="Calibri Light" w:cs="Calibri Light"/>
+          <w:sz w:val="18"/>
+        </w:rPr>
+        <w:tab/>
+        <w:t>A propos de REEMaker, information sur les licences et librairies utilisées</w:t>
+      </w:r>
+    </w:p>
+    <w:p>
+      <w:pPr>
+        <w:pStyle w:val="Paragraphedeliste"/>
+        <w:ind w:left="0" w:hanging="108"/>
+        <w:jc w:val="both"/>
+      </w:pPr>
+      <w:r>
+        <w:rPr>
+          <w:rFonts w:ascii="Calibri Light" w:hAnsi="Calibri Light" w:cs="Calibri Light"/>
+          <w:b/>
+          <w:sz w:val="18"/>
+          <w:u w:val="single"/>
+        </w:rPr>
+        <w:t>5 :</w:t>
+      </w:r>
+      <w:r>
+        <w:rPr>
+          <w:rFonts w:ascii="Calibri Light" w:hAnsi="Calibri Light" w:cs="Calibri Light"/>
+          <w:sz w:val="18"/>
+        </w:rPr>
+        <w:tab/>
+        <w:t>Mise en place d’un thème sombre</w:t>
+      </w:r>
+      <w:r>
+        <w:rPr>
+          <w:rFonts w:ascii="Calibri Light" w:hAnsi="Calibri Light" w:cs="Calibri Light"/>
+          <w:sz w:val="18"/>
+        </w:rPr>
+        <w:t xml:space="preserve"> </w:t>
+      </w:r>
+      <w:r>
+        <w:rPr>
+          <w:rFonts w:ascii="Calibri Light" w:hAnsi="Calibri Light" w:cs="Calibri Light"/>
+          <w:sz w:val="18"/>
+        </w:rPr>
+        <w:t>/ clair pour REEMaker</w:t>
+      </w:r>
+    </w:p>
+    <w:p>
+      <w:pPr>
+        <w:pStyle w:val="Paragraphedeliste"/>
+        <w:ind w:left="0" w:hanging="108"/>
+        <w:jc w:val="both"/>
+      </w:pPr>
+      <w:r>
+        <w:rPr>
+          <w:rFonts w:ascii="Calibri Light" w:hAnsi="Calibri Light" w:cs="Calibri Light"/>
+          <w:b/>
+          <w:sz w:val="18"/>
+          <w:u w:val="single"/>
+        </w:rPr>
+        <w:t>6</w:t>
+      </w:r>
+      <w:r>
+        <w:rPr>
+          <w:rFonts w:ascii="Calibri Light" w:hAnsi="Calibri Light" w:cs="Calibri Light"/>
+          <w:b/>
+          <w:sz w:val="18"/>
+          <w:u w:val="single"/>
+        </w:rPr>
+        <w:t> :</w:t>
+      </w:r>
+      <w:r>
+        <w:rPr>
+          <w:rFonts w:ascii="Calibri Light" w:hAnsi="Calibri Light" w:cs="Calibri Light"/>
+          <w:sz w:val="18"/>
+        </w:rPr>
+        <w:tab/>
+        <w:t>Lance l’éditeur de page de garde</w:t>
+      </w:r>
+    </w:p>
+    <w:p>
+      <w:pPr>
+        <w:pStyle w:val="Paragraphedeliste"/>
+        <w:ind w:left="0" w:hanging="108"/>
+        <w:jc w:val="both"/>
+      </w:pPr>
+      <w:r>
+        <w:rPr>
+          <w:rFonts w:ascii="Calibri Light" w:hAnsi="Calibri Light" w:cs="Calibri Light"/>
+          <w:b/>
+          <w:sz w:val="18"/>
+          <w:u w:val="single"/>
+        </w:rPr>
+        <w:t>7</w:t>
+      </w:r>
+      <w:r>
+        <w:rPr>
+          <w:rFonts w:ascii="Calibri Light" w:hAnsi="Calibri Light" w:cs="Calibri Light"/>
+          <w:b/>
+          <w:sz w:val="18"/>
+          <w:u w:val="single"/>
+        </w:rPr>
+        <w:t> :</w:t>
+      </w:r>
+      <w:r>
+        <w:rPr>
+          <w:rFonts w:ascii="Calibri Light" w:hAnsi="Calibri Light" w:cs="Calibri Light"/>
+          <w:sz w:val="18"/>
+        </w:rPr>
+        <w:tab/>
+        <w:t>Affiche ce fichier d’aide</w:t>
+      </w:r>
+    </w:p>
+    <w:p>
+      <w:pPr>
+        <w:pStyle w:val="Paragraphedeliste"/>
+        <w:ind w:left="0" w:hanging="108"/>
+        <w:jc w:val="both"/>
+        <w:rPr>
+          <w:rFonts w:asciiTheme="majorHAnsi" w:eastAsiaTheme="majorEastAsia" w:hAnsiTheme="majorHAnsi" w:cstheme="majorBidi"/>
+          <w:color w:val="107DC5" w:themeColor="accent1" w:themeShade="BF"/>
+          <w:sz w:val="32"/>
+          <w:szCs w:val="32"/>
+        </w:rPr>
+      </w:pPr>
+      <w:r>
+        <w:br w:type="page"/>
+      </w:r>
+    </w:p>
+    <w:p>
+      <w:pPr>
+        <w:pStyle w:val="Titre1"/>
         <w:numPr>
           <w:ilvl w:val="0"/>
-          <w:numId w:val="2"/>
+          <w:numId w:val="5"/>
         </w:numPr>
-        <w:rPr>
-          <w:rFonts w:ascii="Calibri Light" w:hAnsi="Calibri Light" w:cs="Calibri Light"/>
-          <w:sz w:val="18"/>
-        </w:rPr>
-      </w:pPr>
-      <w:r>
-        <w:rPr>
-          <w:rFonts w:ascii="Calibri Light" w:hAnsi="Calibri Light" w:cs="Calibri Light"/>
-          <w:sz w:val="18"/>
-        </w:rPr>
-        <w:t xml:space="preserve">Cliquer sur le bouton </w:t>
-      </w:r>
-      <w:r>
-        <w:rPr>
-          <w:rFonts w:ascii="Calibri Light" w:hAnsi="Calibri Light" w:cs="Calibri Light"/>
-          <w:sz w:val="18"/>
-          <w:bdr w:val="dashSmallGap" w:sz="4" w:space="0" w:color="auto"/>
-        </w:rPr>
-        <w:t>Etape suivante</w:t>
-      </w:r>
+      </w:pPr>
+      <w:bookmarkStart w:id="1" w:name="_Toc127952138"/>
+      <w:r>
+        <w:lastRenderedPageBreak/>
+        <w:t>Exemple d’un foliotage de procédure sans page de garde</w:t>
+      </w:r>
+      <w:bookmarkEnd w:id="1"/>
     </w:p>
     <w:p>
       <w:pPr>
@@ -4725,25 +4051,137 @@
           <w:ilvl w:val="0"/>
           <w:numId w:val="2"/>
         </w:numPr>
-        <w:rPr>
-          <w:rFonts w:ascii="Calibri Light" w:hAnsi="Calibri Light" w:cs="Calibri Light"/>
-          <w:sz w:val="18"/>
-        </w:rPr>
-      </w:pPr>
-      <w:r>
-        <w:rPr>
-          <w:rFonts w:ascii="Calibri Light" w:hAnsi="Calibri Light" w:cs="Calibri Light"/>
-          <w:sz w:val="18"/>
-        </w:rPr>
-        <w:t>Il est possible d’annuler des folios automatiquement (</w:t>
-      </w:r>
-      <w:r>
+        <w:jc w:val="both"/>
+        <w:rPr>
+          <w:rFonts w:ascii="Calibri Light" w:hAnsi="Calibri Light" w:cs="Calibri Light"/>
+          <w:sz w:val="18"/>
+        </w:rPr>
+      </w:pPr>
+      <w:r>
+        <w:rPr>
+          <w:rFonts w:ascii="Calibri Light" w:hAnsi="Calibri Light" w:cs="Calibri Light"/>
+          <w:sz w:val="18"/>
+        </w:rPr>
+        <w:t>Si cela n’a pas été fait, il est conseillé d’aller dans l’onglet Options pour procéder au réglage des couleurs utilisées pour les tampons / page de gardes</w:t>
+      </w:r>
+    </w:p>
+    <w:p>
+      <w:pPr>
+        <w:pStyle w:val="Paragraphedeliste"/>
+        <w:numPr>
+          <w:ilvl w:val="0"/>
+          <w:numId w:val="2"/>
+        </w:numPr>
+        <w:rPr>
+          <w:rFonts w:ascii="Calibri Light" w:hAnsi="Calibri Light" w:cs="Calibri Light"/>
+          <w:sz w:val="18"/>
+        </w:rPr>
+      </w:pPr>
+      <w:r>
+        <w:rPr>
+          <w:rFonts w:ascii="Calibri Light" w:hAnsi="Calibri Light" w:cs="Calibri Light"/>
+          <w:sz w:val="18"/>
+        </w:rPr>
+        <w:t xml:space="preserve">Aller dans l’onglet </w:t>
+      </w:r>
+      <w:r>
+        <w:rPr>
+          <w:rFonts w:ascii="Calibri Light" w:hAnsi="Calibri Light" w:cs="Calibri Light"/>
+          <w:sz w:val="18"/>
+          <w:bdr w:val="dashSmallGap" w:sz="4" w:space="0" w:color="auto"/>
+        </w:rPr>
+        <w:t>Folioter un REE</w:t>
+      </w:r>
+    </w:p>
+    <w:p>
+      <w:pPr>
+        <w:pStyle w:val="Paragraphedeliste"/>
+        <w:numPr>
+          <w:ilvl w:val="0"/>
+          <w:numId w:val="2"/>
+        </w:numPr>
+        <w:rPr>
+          <w:rFonts w:ascii="Calibri Light" w:hAnsi="Calibri Light" w:cs="Calibri Light"/>
+          <w:sz w:val="18"/>
+        </w:rPr>
+      </w:pPr>
+      <w:r>
+        <w:rPr>
+          <w:rFonts w:ascii="Calibri Light" w:hAnsi="Calibri Light" w:cs="Calibri Light"/>
+          <w:sz w:val="18"/>
+        </w:rPr>
+        <w:t xml:space="preserve">Cliquer sur le bouton </w:t>
+      </w:r>
+      <w:r>
+        <w:rPr>
+          <w:rFonts w:ascii="Calibri Light" w:hAnsi="Calibri Light" w:cs="Calibri Light"/>
+          <w:sz w:val="18"/>
+          <w:bdr w:val="dashSmallGap" w:sz="4" w:space="0" w:color="auto"/>
+        </w:rPr>
+        <w:t>Rechercher</w:t>
+      </w:r>
+    </w:p>
+    <w:p>
+      <w:pPr>
+        <w:pStyle w:val="Paragraphedeliste"/>
+        <w:numPr>
+          <w:ilvl w:val="0"/>
+          <w:numId w:val="2"/>
+        </w:numPr>
+        <w:rPr>
+          <w:rFonts w:ascii="Calibri Light" w:hAnsi="Calibri Light" w:cs="Calibri Light"/>
+          <w:sz w:val="18"/>
+        </w:rPr>
+      </w:pPr>
+      <w:r>
+        <w:rPr>
+          <w:rFonts w:ascii="Calibri Light" w:hAnsi="Calibri Light" w:cs="Calibri Light"/>
+          <w:sz w:val="18"/>
+        </w:rPr>
+        <w:t xml:space="preserve">Sélectionner la procédure PDF à folioter et </w:t>
+      </w:r>
+      <w:r>
+        <w:rPr>
+          <w:rFonts w:ascii="Calibri Light" w:hAnsi="Calibri Light" w:cs="Calibri Light"/>
+          <w:sz w:val="18"/>
+          <w:bdr w:val="dashSmallGap" w:sz="4" w:space="0" w:color="auto"/>
+        </w:rPr>
+        <w:t>Ouvrir</w:t>
+      </w:r>
+    </w:p>
+    <w:p>
+      <w:pPr>
+        <w:pStyle w:val="Paragraphedeliste"/>
+        <w:numPr>
+          <w:ilvl w:val="0"/>
+          <w:numId w:val="2"/>
+        </w:numPr>
         <w:rPr>
           <w:rFonts w:ascii="Calibri Light" w:hAnsi="Calibri Light" w:cs="Calibri Light"/>
           <w:i/>
           <w:sz w:val="18"/>
         </w:rPr>
-        <w:t>L</w:t>
+      </w:pPr>
+      <w:r>
+        <w:rPr>
+          <w:rFonts w:ascii="Calibri Light" w:hAnsi="Calibri Light" w:cs="Calibri Light"/>
+          <w:sz w:val="18"/>
+        </w:rPr>
+        <w:t xml:space="preserve">REEMaker va analyser le document PDF et ensuite afficher les informations relatives au </w:t>
+      </w:r>
+      <w:r>
+        <w:rPr>
+          <w:rFonts w:ascii="Calibri Light" w:hAnsi="Calibri Light" w:cs="Calibri Light"/>
+          <w:sz w:val="18"/>
+        </w:rPr>
+        <w:t xml:space="preserve">document </w:t>
+      </w:r>
+      <w:r>
+        <w:rPr>
+          <w:rFonts w:ascii="Calibri Light" w:hAnsi="Calibri Light" w:cs="Calibri Light"/>
+          <w:sz w:val="18"/>
+        </w:rPr>
+        <w:br/>
       </w:r>
       <w:r>
         <w:rPr>
@@ -4751,29 +4189,23 @@
           <w:i/>
           <w:sz w:val="18"/>
         </w:rPr>
-        <w:t>es pages sélectionnées seront barrées, il restera à mettre un tampon BPA pour l’annulation</w:t>
-      </w:r>
-      <w:r>
-        <w:rPr>
-          <w:rFonts w:ascii="Calibri Light" w:hAnsi="Calibri Light" w:cs="Calibri Light"/>
-          <w:sz w:val="18"/>
-        </w:rPr>
-        <w:t xml:space="preserve">) en cliquant sur le bouton </w:t>
-      </w:r>
-      <w:r>
-        <w:rPr>
-          <w:rFonts w:ascii="Calibri Light" w:hAnsi="Calibri Light" w:cs="Calibri Light"/>
-          <w:sz w:val="18"/>
-          <w:bdr w:val="dashSmallGap" w:sz="4" w:space="0" w:color="auto"/>
-        </w:rPr>
-        <w:t>Choisir les folios à annuler</w:t>
-      </w:r>
-      <w:r>
-        <w:rPr>
-          <w:rFonts w:ascii="Calibri Light" w:hAnsi="Calibri Light" w:cs="Calibri Light"/>
-          <w:sz w:val="18"/>
-        </w:rPr>
-        <w:t xml:space="preserve"> </w:t>
+        <w:t>Nombre de pages, versions internes de PDF, Auteur,</w:t>
+      </w:r>
+      <w:r>
+        <w:rPr>
+          <w:rFonts w:ascii="Calibri Light" w:hAnsi="Calibri Light" w:cs="Calibri Light"/>
+          <w:i/>
+          <w:sz w:val="18"/>
+        </w:rPr>
+        <w:t xml:space="preserve"> Créateur et date de créa</w:t>
+      </w:r>
+      <w:r>
+        <w:rPr>
+          <w:rFonts w:ascii="Calibri Light" w:hAnsi="Calibri Light" w:cs="Calibri Light"/>
+          <w:i/>
+          <w:sz w:val="18"/>
+        </w:rPr>
+        <w:t>tion si disponible</w:t>
       </w:r>
     </w:p>
     <w:p>
@@ -4782,104 +4214,22 @@
         <w:ind w:left="1080"/>
         <w:rPr>
           <w:rFonts w:ascii="Calibri Light" w:hAnsi="Calibri Light" w:cs="Calibri Light"/>
-          <w:sz w:val="18"/>
-        </w:rPr>
-      </w:pPr>
-      <w:r>
-        <w:rPr>
-          <w:rFonts w:ascii="Calibri Light" w:hAnsi="Calibri Light" w:cs="Calibri Light"/>
-          <w:sz w:val="18"/>
-        </w:rPr>
-        <w:t xml:space="preserve">Ce n’est pas obligatoire, il suffit d’appuyer sur le bouton </w:t>
-      </w:r>
-      <w:r>
-        <w:rPr>
-          <w:rFonts w:ascii="Calibri Light" w:hAnsi="Calibri Light" w:cs="Calibri Light"/>
-          <w:sz w:val="18"/>
-          <w:bdr w:val="dashSmallGap" w:sz="4" w:space="0" w:color="auto"/>
-        </w:rPr>
-        <w:t>Etape suivante</w:t>
-      </w:r>
-      <w:r>
-        <w:rPr>
-          <w:rFonts w:ascii="Calibri Light" w:hAnsi="Calibri Light" w:cs="Calibri Light"/>
-          <w:sz w:val="18"/>
-        </w:rPr>
-        <w:t xml:space="preserve"> si aucun folio ne doit être </w:t>
-      </w:r>
-      <w:r>
-        <w:rPr>
-          <w:rFonts w:ascii="Calibri Light" w:hAnsi="Calibri Light" w:cs="Calibri Light"/>
-          <w:sz w:val="18"/>
-        </w:rPr>
-        <w:t>annulé</w:t>
-      </w:r>
-      <w:r>
-        <w:rPr>
-          <w:rFonts w:ascii="Calibri Light" w:hAnsi="Calibri Light" w:cs="Calibri Light"/>
-          <w:sz w:val="18"/>
-        </w:rPr>
-        <w:t>.</w:t>
-      </w:r>
-    </w:p>
-    <w:p>
-      <w:pPr>
-        <w:rPr>
-          <w:rFonts w:ascii="Calibri Light" w:hAnsi="Calibri Light" w:cs="Calibri Light"/>
-          <w:sz w:val="18"/>
-        </w:rPr>
-      </w:pPr>
-      <w:r>
-        <w:rPr>
-          <w:rFonts w:ascii="Calibri Light" w:hAnsi="Calibri Light" w:cs="Calibri Light"/>
-          <w:sz w:val="18"/>
-        </w:rPr>
-        <w:br w:type="page"/>
-      </w:r>
-    </w:p>
-    <w:p>
-      <w:pPr>
-        <w:pStyle w:val="Paragraphedeliste"/>
-        <w:spacing w:after="0"/>
-        <w:ind w:left="1080"/>
-        <w:rPr>
-          <w:rFonts w:ascii="Calibri Light" w:hAnsi="Calibri Light" w:cs="Calibri Light"/>
-          <w:sz w:val="18"/>
-          <w:u w:val="single"/>
-        </w:rPr>
-      </w:pPr>
-      <w:r>
-        <w:rPr>
-          <w:rFonts w:ascii="Calibri Light" w:hAnsi="Calibri Light" w:cs="Calibri Light"/>
-          <w:sz w:val="18"/>
-          <w:u w:val="single"/>
-        </w:rPr>
-        <w:lastRenderedPageBreak/>
-        <w:t>Exemple d’annulation de folio :</w:t>
-      </w:r>
-    </w:p>
-    <w:p>
-      <w:pPr>
-        <w:pStyle w:val="Paragraphedeliste"/>
-        <w:spacing w:after="0"/>
-        <w:ind w:left="1080"/>
-        <w:rPr>
-          <w:rFonts w:ascii="Calibri Light" w:hAnsi="Calibri Light" w:cs="Calibri Light"/>
-          <w:sz w:val="18"/>
-          <w:u w:val="single"/>
-        </w:rPr>
-      </w:pPr>
-      <w:r>
-        <w:rPr>
-          <w:rFonts w:ascii="Calibri Light" w:hAnsi="Calibri Light" w:cs="Calibri Light"/>
-          <w:sz w:val="18"/>
-          <w:u w:val="single"/>
+          <w:i/>
+          <w:sz w:val="18"/>
+        </w:rPr>
+      </w:pPr>
+      <w:r>
+        <w:rPr>
+          <w:rFonts w:ascii="Calibri Light" w:hAnsi="Calibri Light" w:cs="Calibri Light"/>
+          <w:i/>
+          <w:noProof/>
+          <w:sz w:val="18"/>
         </w:rPr>
         <w:drawing>
-          <wp:inline distT="0" distB="0" distL="0" distR="0" wp14:anchorId="631366E5" wp14:editId="27B14E1F">
-            <wp:extent cx="5148000" cy="4273713"/>
+          <wp:inline distT="0" distB="0" distL="0" distR="0" wp14:anchorId="63B24B8C" wp14:editId="2C454EEC">
+            <wp:extent cx="5148000" cy="631283"/>
             <wp:effectExtent l="0" t="0" r="0" b="0"/>
-            <wp:docPr id="18" name="Image 18"/>
+            <wp:docPr id="1" name="Image 1"/>
             <wp:cNvGraphicFramePr>
               <a:graphicFrameLocks xmlns:a="http://schemas.openxmlformats.org/drawingml/2006/main" noChangeAspect="1"/>
             </wp:cNvGraphicFramePr>
@@ -4899,7 +4249,7 @@
                   <pic:spPr>
                     <a:xfrm>
                       <a:off x="0" y="0"/>
-                      <a:ext cx="5148000" cy="4273713"/>
+                      <a:ext cx="5148000" cy="631283"/>
                     </a:xfrm>
                     <a:prstGeom prst="rect">
                       <a:avLst/>
@@ -4916,63 +4266,48 @@
       <w:pPr>
         <w:pStyle w:val="Paragraphedeliste"/>
         <w:numPr>
-          <w:ilvl w:val="1"/>
+          <w:ilvl w:val="0"/>
           <w:numId w:val="2"/>
         </w:numPr>
-        <w:spacing w:after="0"/>
-        <w:rPr>
-          <w:rFonts w:ascii="Calibri Light" w:hAnsi="Calibri Light" w:cs="Calibri Light"/>
-          <w:i/>
-          <w:sz w:val="18"/>
-        </w:rPr>
-      </w:pPr>
-      <w:r>
-        <w:rPr>
-          <w:rFonts w:ascii="Calibri Light" w:hAnsi="Calibri Light" w:cs="Calibri Light"/>
-          <w:sz w:val="18"/>
-        </w:rPr>
-        <w:t>Il faut cocher la ou les pages devant être annulées</w:t>
-      </w:r>
-      <w:r>
-        <w:rPr>
-          <w:rFonts w:ascii="Calibri Light" w:hAnsi="Calibri Light" w:cs="Calibri Light"/>
-          <w:sz w:val="18"/>
-        </w:rPr>
-        <w:br/>
-      </w:r>
-      <w:r>
-        <w:rPr>
-          <w:rFonts w:ascii="Calibri Light" w:hAnsi="Calibri Light" w:cs="Calibri Light"/>
-          <w:i/>
-          <w:sz w:val="18"/>
-        </w:rPr>
-        <w:t xml:space="preserve">page à page ou à l’aide du bouton </w:t>
-      </w:r>
-      <w:r>
-        <w:rPr>
-          <w:rFonts w:ascii="Calibri Light" w:hAnsi="Calibri Light" w:cs="Calibri Light"/>
-          <w:i/>
+        <w:rPr>
+          <w:rFonts w:ascii="Calibri Light" w:hAnsi="Calibri Light" w:cs="Calibri Light"/>
+          <w:sz w:val="18"/>
+        </w:rPr>
+      </w:pPr>
+      <w:r>
+        <w:rPr>
+          <w:rFonts w:ascii="Calibri Light" w:hAnsi="Calibri Light" w:cs="Calibri Light"/>
+          <w:sz w:val="18"/>
+        </w:rPr>
+        <w:t xml:space="preserve">Cliquer sur le bouton </w:t>
+      </w:r>
+      <w:r>
+        <w:rPr>
+          <w:rFonts w:ascii="Calibri Light" w:hAnsi="Calibri Light" w:cs="Calibri Light"/>
           <w:sz w:val="18"/>
           <w:bdr w:val="dashSmallGap" w:sz="4" w:space="0" w:color="auto"/>
         </w:rPr>
-        <w:t>Tout sélectionner</w:t>
-      </w:r>
-      <w:r>
-        <w:rPr>
-          <w:rFonts w:ascii="Calibri Light" w:hAnsi="Calibri Light" w:cs="Calibri Light"/>
-          <w:i/>
-          <w:sz w:val="18"/>
-        </w:rPr>
-        <w:t xml:space="preserve"> ou </w:t>
-      </w:r>
-      <w:r>
-        <w:rPr>
-          <w:rFonts w:ascii="Calibri Light" w:hAnsi="Calibri Light" w:cs="Calibri Light"/>
-          <w:i/>
-          <w:sz w:val="18"/>
-          <w:bdr w:val="dashSmallGap" w:sz="4" w:space="0" w:color="auto"/>
-        </w:rPr>
-        <w:t>Tout désélectionner</w:t>
+        <w:t>Etape suivante</w:t>
+      </w:r>
+    </w:p>
+    <w:p>
+      <w:pPr>
+        <w:pStyle w:val="Paragraphedeliste"/>
+        <w:numPr>
+          <w:ilvl w:val="0"/>
+          <w:numId w:val="2"/>
+        </w:numPr>
+        <w:rPr>
+          <w:rFonts w:ascii="Calibri Light" w:hAnsi="Calibri Light" w:cs="Calibri Light"/>
+          <w:sz w:val="18"/>
+        </w:rPr>
+      </w:pPr>
+      <w:r>
+        <w:rPr>
+          <w:rFonts w:ascii="Calibri Light" w:hAnsi="Calibri Light" w:cs="Calibri Light"/>
+          <w:sz w:val="18"/>
+        </w:rPr>
+        <w:t>Renseigner :</w:t>
       </w:r>
     </w:p>
     <w:p>
@@ -4982,26 +4317,17 @@
           <w:ilvl w:val="1"/>
           <w:numId w:val="2"/>
         </w:numPr>
-        <w:spacing w:after="0"/>
-        <w:rPr>
-          <w:rFonts w:ascii="Calibri Light" w:hAnsi="Calibri Light" w:cs="Calibri Light"/>
-          <w:sz w:val="18"/>
-        </w:rPr>
-      </w:pPr>
-      <w:r>
-        <w:rPr>
-          <w:rFonts w:ascii="Calibri Light" w:hAnsi="Calibri Light" w:cs="Calibri Light"/>
-          <w:sz w:val="18"/>
-        </w:rPr>
-        <w:t xml:space="preserve">Cliquer sur le bouton </w:t>
-      </w:r>
-      <w:r>
-        <w:rPr>
-          <w:rFonts w:ascii="Calibri Light" w:hAnsi="Calibri Light" w:cs="Calibri Light"/>
-          <w:sz w:val="18"/>
-          <w:bdr w:val="dashSmallGap" w:sz="4" w:space="0" w:color="auto"/>
-        </w:rPr>
-        <w:t>Valider le choix des folio(s) à annuler</w:t>
+        <w:rPr>
+          <w:rFonts w:ascii="Calibri Light" w:hAnsi="Calibri Light" w:cs="Calibri Light"/>
+          <w:sz w:val="18"/>
+        </w:rPr>
+      </w:pPr>
+      <w:r>
+        <w:rPr>
+          <w:rFonts w:ascii="Calibri Light" w:hAnsi="Calibri Light" w:cs="Calibri Light"/>
+          <w:sz w:val="18"/>
+        </w:rPr>
+        <w:t>Le nom du site ou la procédure sera transformée en REE</w:t>
       </w:r>
     </w:p>
     <w:p>
@@ -5011,35 +4337,117 @@
           <w:ilvl w:val="1"/>
           <w:numId w:val="2"/>
         </w:numPr>
-        <w:spacing w:after="0"/>
-        <w:rPr>
-          <w:rFonts w:ascii="Calibri Light" w:hAnsi="Calibri Light" w:cs="Calibri Light"/>
-          <w:sz w:val="18"/>
-        </w:rPr>
-      </w:pPr>
-      <w:r>
-        <w:rPr>
-          <w:rFonts w:ascii="Calibri Light" w:hAnsi="Calibri Light" w:cs="Calibri Light"/>
-          <w:sz w:val="18"/>
-        </w:rPr>
-        <w:t>Le total de folios annulé sera indiqué</w:t>
-      </w:r>
-    </w:p>
-    <w:p>
-      <w:pPr>
-        <w:spacing w:after="0"/>
-        <w:ind w:left="708" w:firstLine="708"/>
-        <w:rPr>
-          <w:rFonts w:ascii="Calibri Light" w:hAnsi="Calibri Light" w:cs="Calibri Light"/>
-          <w:sz w:val="18"/>
-        </w:rPr>
-      </w:pPr>
-      <w:r>
+        <w:rPr>
+          <w:rFonts w:ascii="Calibri Light" w:hAnsi="Calibri Light" w:cs="Calibri Light"/>
+          <w:sz w:val="18"/>
+        </w:rPr>
+      </w:pPr>
+      <w:r>
+        <w:rPr>
+          <w:rFonts w:ascii="Calibri Light" w:hAnsi="Calibri Light" w:cs="Calibri Light"/>
+          <w:sz w:val="18"/>
+        </w:rPr>
+        <w:t xml:space="preserve">La référence complète de la procédure </w:t>
+      </w:r>
+      <w:r>
+        <w:rPr>
+          <w:rFonts w:ascii="Calibri Light" w:hAnsi="Calibri Light" w:cs="Calibri Light"/>
+          <w:sz w:val="18"/>
+        </w:rPr>
+        <w:br/>
+      </w:r>
+      <w:r>
+        <w:rPr>
+          <w:rFonts w:ascii="Calibri Light" w:hAnsi="Calibri Light" w:cs="Calibri Light"/>
+          <w:i/>
+          <w:sz w:val="18"/>
+        </w:rPr>
+        <w:t xml:space="preserve">Palier / </w:t>
+      </w:r>
+      <w:r>
+        <w:rPr>
+          <w:rFonts w:ascii="Calibri Light" w:hAnsi="Calibri Light" w:cs="Calibri Light"/>
+          <w:i/>
+          <w:sz w:val="18"/>
+        </w:rPr>
+        <w:t xml:space="preserve">REE / </w:t>
+      </w:r>
+      <w:r>
+        <w:rPr>
+          <w:rFonts w:ascii="Calibri Light" w:hAnsi="Calibri Light" w:cs="Calibri Light"/>
+          <w:i/>
+          <w:sz w:val="18"/>
+        </w:rPr>
+        <w:t>Procédure chantier ou TTS / Système élémentaire / Numéro de la procédure</w:t>
+      </w:r>
+    </w:p>
+    <w:p>
+      <w:pPr>
+        <w:pStyle w:val="Paragraphedeliste"/>
+        <w:ind w:left="1800"/>
+        <w:jc w:val="both"/>
+        <w:rPr>
+          <w:rFonts w:ascii="Calibri Light" w:hAnsi="Calibri Light" w:cs="Calibri Light"/>
+          <w:sz w:val="18"/>
+        </w:rPr>
+      </w:pPr>
+      <w:r>
+        <w:rPr>
+          <w:rFonts w:ascii="Calibri Light" w:hAnsi="Calibri Light" w:cs="Calibri Light"/>
+          <w:i/>
+          <w:sz w:val="18"/>
+        </w:rPr>
+        <w:t>Ces valeurs seront enregistrées dans les paramètres de REEMaker et seront pré-remplies à sa prochaine ouverture</w:t>
+      </w:r>
+    </w:p>
+    <w:p>
+      <w:pPr>
+        <w:pStyle w:val="Paragraphedeliste"/>
+        <w:numPr>
+          <w:ilvl w:val="1"/>
+          <w:numId w:val="2"/>
+        </w:numPr>
+        <w:spacing w:after="0"/>
+        <w:rPr>
+          <w:rFonts w:ascii="Calibri Light" w:hAnsi="Calibri Light" w:cs="Calibri Light"/>
+          <w:sz w:val="18"/>
+        </w:rPr>
+      </w:pPr>
+      <w:r>
+        <w:rPr>
+          <w:rFonts w:ascii="Calibri Light" w:hAnsi="Calibri Light" w:cs="Calibri Light"/>
+          <w:sz w:val="18"/>
+        </w:rPr>
+        <w:t xml:space="preserve">Son indice de </w:t>
+      </w:r>
+      <w:r>
+        <w:rPr>
+          <w:rFonts w:ascii="Calibri Light" w:hAnsi="Calibri Light" w:cs="Calibri Light"/>
+          <w:sz w:val="18"/>
+        </w:rPr>
+        <w:t>REE</w:t>
+      </w:r>
+    </w:p>
+    <w:p>
+      <w:pPr>
+        <w:spacing w:after="0"/>
+        <w:ind w:left="372" w:firstLine="708"/>
+        <w:rPr>
+          <w:rFonts w:ascii="Calibri Light" w:hAnsi="Calibri Light" w:cs="Calibri Light"/>
+          <w:sz w:val="18"/>
+        </w:rPr>
+      </w:pPr>
+      <w:r>
+        <w:rPr>
+          <w:rFonts w:ascii="Calibri Light" w:hAnsi="Calibri Light" w:cs="Calibri Light"/>
+          <w:noProof/>
+          <w:sz w:val="18"/>
+        </w:rPr>
         <w:drawing>
-          <wp:inline distT="0" distB="0" distL="0" distR="0" wp14:anchorId="16AB2243" wp14:editId="2BAF68F6">
-            <wp:extent cx="5148000" cy="432075"/>
+          <wp:inline distT="0" distB="0" distL="0" distR="0" wp14:anchorId="6F26C798" wp14:editId="21994E04">
+            <wp:extent cx="5148000" cy="426195"/>
             <wp:effectExtent l="0" t="0" r="0" b="0"/>
-            <wp:docPr id="19" name="Image 19"/>
+            <wp:docPr id="13" name="Image 13"/>
             <wp:cNvGraphicFramePr>
               <a:graphicFrameLocks xmlns:a="http://schemas.openxmlformats.org/drawingml/2006/main" noChangeAspect="1"/>
             </wp:cNvGraphicFramePr>
@@ -5059,6 +4467,623 @@
                   <pic:spPr>
                     <a:xfrm>
                       <a:off x="0" y="0"/>
+                      <a:ext cx="5148000" cy="426195"/>
+                    </a:xfrm>
+                    <a:prstGeom prst="rect">
+                      <a:avLst/>
+                    </a:prstGeom>
+                  </pic:spPr>
+                </pic:pic>
+              </a:graphicData>
+            </a:graphic>
+          </wp:inline>
+        </w:drawing>
+      </w:r>
+    </w:p>
+    <w:p>
+      <w:pPr>
+        <w:pStyle w:val="Paragraphedeliste"/>
+        <w:numPr>
+          <w:ilvl w:val="0"/>
+          <w:numId w:val="2"/>
+        </w:numPr>
+        <w:rPr>
+          <w:rFonts w:ascii="Calibri Light" w:hAnsi="Calibri Light" w:cs="Calibri Light"/>
+          <w:sz w:val="18"/>
+        </w:rPr>
+      </w:pPr>
+      <w:r>
+        <w:rPr>
+          <w:rFonts w:ascii="Calibri Light" w:hAnsi="Calibri Light" w:cs="Calibri Light"/>
+          <w:sz w:val="18"/>
+        </w:rPr>
+        <w:t xml:space="preserve">Cliquer sur le bouton </w:t>
+      </w:r>
+      <w:r>
+        <w:rPr>
+          <w:rFonts w:ascii="Calibri Light" w:hAnsi="Calibri Light" w:cs="Calibri Light"/>
+          <w:sz w:val="18"/>
+          <w:bdr w:val="dashSmallGap" w:sz="4" w:space="0" w:color="auto"/>
+        </w:rPr>
+        <w:t>Etape suivante</w:t>
+      </w:r>
+    </w:p>
+    <w:p>
+      <w:pPr>
+        <w:pStyle w:val="Paragraphedeliste"/>
+        <w:numPr>
+          <w:ilvl w:val="0"/>
+          <w:numId w:val="2"/>
+        </w:numPr>
+        <w:rPr>
+          <w:rFonts w:ascii="Calibri Light" w:hAnsi="Calibri Light" w:cs="Calibri Light"/>
+          <w:sz w:val="18"/>
+        </w:rPr>
+      </w:pPr>
+      <w:r>
+        <w:rPr>
+          <w:rFonts w:ascii="Calibri Light" w:hAnsi="Calibri Light" w:cs="Calibri Light"/>
+          <w:sz w:val="18"/>
+        </w:rPr>
+        <w:t>Sélectionner l’étendue du foliotage</w:t>
+      </w:r>
+    </w:p>
+    <w:p>
+      <w:pPr>
+        <w:pStyle w:val="Paragraphedeliste"/>
+        <w:numPr>
+          <w:ilvl w:val="1"/>
+          <w:numId w:val="2"/>
+        </w:numPr>
+        <w:rPr>
+          <w:rFonts w:ascii="Calibri Light" w:hAnsi="Calibri Light" w:cs="Calibri Light"/>
+          <w:sz w:val="18"/>
+        </w:rPr>
+      </w:pPr>
+      <w:r>
+        <w:rPr>
+          <w:rFonts w:ascii="Calibri Light" w:hAnsi="Calibri Light" w:cs="Calibri Light"/>
+          <w:sz w:val="18"/>
+        </w:rPr>
+        <w:t>Foliotage totale : La totalité de la procédure sera foliotée</w:t>
+      </w:r>
+    </w:p>
+    <w:p>
+      <w:pPr>
+        <w:pStyle w:val="Paragraphedeliste"/>
+        <w:numPr>
+          <w:ilvl w:val="1"/>
+          <w:numId w:val="2"/>
+        </w:numPr>
+        <w:rPr>
+          <w:rFonts w:ascii="Calibri Light" w:hAnsi="Calibri Light" w:cs="Calibri Light"/>
+          <w:i/>
+          <w:sz w:val="18"/>
+        </w:rPr>
+      </w:pPr>
+      <w:r>
+        <w:rPr>
+          <w:rFonts w:ascii="Calibri Light" w:hAnsi="Calibri Light" w:cs="Calibri Light"/>
+          <w:sz w:val="18"/>
+        </w:rPr>
+        <w:t xml:space="preserve">Foliotage partiel : Une partie seulement de la procédure sera </w:t>
+      </w:r>
+      <w:r>
+        <w:rPr>
+          <w:rFonts w:ascii="Calibri Light" w:hAnsi="Calibri Light" w:cs="Calibri Light"/>
+          <w:sz w:val="18"/>
+        </w:rPr>
+        <w:t xml:space="preserve">foliotée </w:t>
+      </w:r>
+      <w:r>
+        <w:rPr>
+          <w:rFonts w:ascii="Calibri Light" w:hAnsi="Calibri Light" w:cs="Calibri Light"/>
+          <w:sz w:val="18"/>
+        </w:rPr>
+        <w:br/>
+      </w:r>
+      <w:r>
+        <w:rPr>
+          <w:rFonts w:ascii="Calibri Light" w:hAnsi="Calibri Light" w:cs="Calibri Light"/>
+          <w:i/>
+          <w:sz w:val="18"/>
+        </w:rPr>
+        <w:t>Vous devrez définir quelle partie de la procédure à folioter (</w:t>
+      </w:r>
+      <w:r>
+        <w:rPr>
+          <w:rFonts w:ascii="Calibri Light" w:hAnsi="Calibri Light" w:cs="Calibri Light"/>
+          <w:i/>
+          <w:sz w:val="18"/>
+        </w:rPr>
+        <w:t xml:space="preserve">page de </w:t>
+      </w:r>
+      <w:r>
+        <w:rPr>
+          <w:rFonts w:ascii="Calibri Light" w:hAnsi="Calibri Light" w:cs="Calibri Light"/>
+          <w:i/>
+          <w:sz w:val="18"/>
+        </w:rPr>
+        <w:t>début et de fin)</w:t>
+      </w:r>
+    </w:p>
+    <w:p>
+      <w:pPr>
+        <w:pStyle w:val="Paragraphedeliste"/>
+        <w:numPr>
+          <w:ilvl w:val="1"/>
+          <w:numId w:val="2"/>
+        </w:numPr>
+        <w:rPr>
+          <w:rFonts w:ascii="Calibri Light" w:hAnsi="Calibri Light" w:cs="Calibri Light"/>
+          <w:sz w:val="18"/>
+        </w:rPr>
+      </w:pPr>
+      <w:r>
+        <w:rPr>
+          <w:rFonts w:ascii="Calibri Light" w:hAnsi="Calibri Light" w:cs="Calibri Light"/>
+          <w:sz w:val="18"/>
+        </w:rPr>
+        <w:t>Choix du numéro de folio sur le premier tampon</w:t>
+      </w:r>
+    </w:p>
+    <w:p>
+      <w:pPr>
+        <w:pStyle w:val="Paragraphedeliste"/>
+        <w:ind w:left="1800"/>
+        <w:jc w:val="both"/>
+        <w:rPr>
+          <w:rFonts w:ascii="Calibri Light" w:hAnsi="Calibri Light" w:cs="Calibri Light"/>
+          <w:sz w:val="18"/>
+        </w:rPr>
+      </w:pPr>
+      <w:r>
+        <w:rPr>
+          <w:rFonts w:ascii="Calibri Light" w:hAnsi="Calibri Light" w:cs="Calibri Light"/>
+          <w:sz w:val="18"/>
+        </w:rPr>
+        <w:t xml:space="preserve">Par défaut la valeur est à 3 car la page de garde </w:t>
+      </w:r>
+      <w:r>
+        <w:rPr>
+          <w:rFonts w:ascii="Calibri Light" w:hAnsi="Calibri Light" w:cs="Calibri Light"/>
+          <w:sz w:val="18"/>
+        </w:rPr>
+        <w:t xml:space="preserve">standard </w:t>
+      </w:r>
+      <w:r>
+        <w:rPr>
+          <w:rFonts w:ascii="Calibri Light" w:hAnsi="Calibri Light" w:cs="Calibri Light"/>
+          <w:sz w:val="18"/>
+        </w:rPr>
+        <w:t>d’un REE est de 2 pages et est ajoutée manuellement par l’essayeur ou automatiquement par REEMaker</w:t>
+      </w:r>
+    </w:p>
+    <w:p>
+      <w:pPr>
+        <w:ind w:left="372" w:firstLine="708"/>
+        <w:jc w:val="both"/>
+        <w:rPr>
+          <w:rFonts w:ascii="Calibri Light" w:hAnsi="Calibri Light" w:cs="Calibri Light"/>
+          <w:sz w:val="18"/>
+        </w:rPr>
+      </w:pPr>
+      <w:r>
+        <w:rPr>
+          <w:rFonts w:ascii="Calibri Light" w:hAnsi="Calibri Light" w:cs="Calibri Light"/>
+          <w:noProof/>
+          <w:sz w:val="18"/>
+        </w:rPr>
+        <w:drawing>
+          <wp:inline distT="0" distB="0" distL="0" distR="0" wp14:anchorId="053BB3F6" wp14:editId="0514A03E">
+            <wp:extent cx="5148000" cy="592293"/>
+            <wp:effectExtent l="0" t="0" r="0" b="0"/>
+            <wp:docPr id="14" name="Image 14"/>
+            <wp:cNvGraphicFramePr>
+              <a:graphicFrameLocks xmlns:a="http://schemas.openxmlformats.org/drawingml/2006/main" noChangeAspect="1"/>
+            </wp:cNvGraphicFramePr>
+            <a:graphic xmlns:a="http://schemas.openxmlformats.org/drawingml/2006/main">
+              <a:graphicData uri="http://schemas.openxmlformats.org/drawingml/2006/picture">
+                <pic:pic xmlns:pic="http://schemas.openxmlformats.org/drawingml/2006/picture">
+                  <pic:nvPicPr>
+                    <pic:cNvPr id="1" name=""/>
+                    <pic:cNvPicPr/>
+                  </pic:nvPicPr>
+                  <pic:blipFill>
+                    <a:blip r:embed="rId16"/>
+                    <a:stretch>
+                      <a:fillRect/>
+                    </a:stretch>
+                  </pic:blipFill>
+                  <pic:spPr>
+                    <a:xfrm>
+                      <a:off x="0" y="0"/>
+                      <a:ext cx="5148000" cy="592293"/>
+                    </a:xfrm>
+                    <a:prstGeom prst="rect">
+                      <a:avLst/>
+                    </a:prstGeom>
+                  </pic:spPr>
+                </pic:pic>
+              </a:graphicData>
+            </a:graphic>
+          </wp:inline>
+        </w:drawing>
+      </w:r>
+    </w:p>
+    <w:p>
+      <w:pPr>
+        <w:pStyle w:val="Paragraphedeliste"/>
+        <w:numPr>
+          <w:ilvl w:val="0"/>
+          <w:numId w:val="2"/>
+        </w:numPr>
+        <w:rPr>
+          <w:rFonts w:ascii="Calibri Light" w:hAnsi="Calibri Light" w:cs="Calibri Light"/>
+          <w:sz w:val="18"/>
+        </w:rPr>
+      </w:pPr>
+      <w:r>
+        <w:rPr>
+          <w:rFonts w:ascii="Calibri Light" w:hAnsi="Calibri Light" w:cs="Calibri Light"/>
+          <w:sz w:val="18"/>
+        </w:rPr>
+        <w:t xml:space="preserve">Cliquer sur le bouton </w:t>
+      </w:r>
+      <w:r>
+        <w:rPr>
+          <w:rFonts w:ascii="Calibri Light" w:hAnsi="Calibri Light" w:cs="Calibri Light"/>
+          <w:sz w:val="18"/>
+          <w:bdr w:val="dashSmallGap" w:sz="4" w:space="0" w:color="auto"/>
+        </w:rPr>
+        <w:t>Etape suivante</w:t>
+      </w:r>
+    </w:p>
+    <w:p>
+      <w:pPr>
+        <w:pStyle w:val="Paragraphedeliste"/>
+        <w:numPr>
+          <w:ilvl w:val="0"/>
+          <w:numId w:val="2"/>
+        </w:numPr>
+        <w:rPr>
+          <w:rFonts w:ascii="Calibri Light" w:hAnsi="Calibri Light" w:cs="Calibri Light"/>
+          <w:sz w:val="18"/>
+        </w:rPr>
+      </w:pPr>
+      <w:r>
+        <w:rPr>
+          <w:rFonts w:ascii="Calibri Light" w:hAnsi="Calibri Light" w:cs="Calibri Light"/>
+          <w:sz w:val="18"/>
+        </w:rPr>
+        <w:t>Il est possible d’annuler des folios automatiquement (</w:t>
+      </w:r>
+      <w:r>
+        <w:rPr>
+          <w:rFonts w:ascii="Calibri Light" w:hAnsi="Calibri Light" w:cs="Calibri Light"/>
+          <w:i/>
+          <w:sz w:val="18"/>
+        </w:rPr>
+        <w:t>L</w:t>
+      </w:r>
+      <w:r>
+        <w:rPr>
+          <w:rFonts w:ascii="Calibri Light" w:hAnsi="Calibri Light" w:cs="Calibri Light"/>
+          <w:i/>
+          <w:sz w:val="18"/>
+        </w:rPr>
+        <w:t>es pages sélectionnées seront barrées, il restera à mettre un tampon BPA pour l’annulation</w:t>
+      </w:r>
+      <w:r>
+        <w:rPr>
+          <w:rFonts w:ascii="Calibri Light" w:hAnsi="Calibri Light" w:cs="Calibri Light"/>
+          <w:sz w:val="18"/>
+        </w:rPr>
+        <w:t xml:space="preserve">) en cliquant sur le bouton </w:t>
+      </w:r>
+      <w:r>
+        <w:rPr>
+          <w:rFonts w:ascii="Calibri Light" w:hAnsi="Calibri Light" w:cs="Calibri Light"/>
+          <w:sz w:val="18"/>
+          <w:bdr w:val="dashSmallGap" w:sz="4" w:space="0" w:color="auto"/>
+        </w:rPr>
+        <w:t>Choisir les folios à annuler</w:t>
+      </w:r>
+      <w:r>
+        <w:rPr>
+          <w:rFonts w:ascii="Calibri Light" w:hAnsi="Calibri Light" w:cs="Calibri Light"/>
+          <w:sz w:val="18"/>
+        </w:rPr>
+        <w:t xml:space="preserve"> </w:t>
+      </w:r>
+    </w:p>
+    <w:p>
+      <w:pPr>
+        <w:pStyle w:val="Paragraphedeliste"/>
+        <w:ind w:left="1080"/>
+        <w:rPr>
+          <w:rFonts w:ascii="Calibri Light" w:hAnsi="Calibri Light" w:cs="Calibri Light"/>
+          <w:sz w:val="18"/>
+        </w:rPr>
+      </w:pPr>
+      <w:r>
+        <w:rPr>
+          <w:rFonts w:ascii="Calibri Light" w:hAnsi="Calibri Light" w:cs="Calibri Light"/>
+          <w:sz w:val="18"/>
+        </w:rPr>
+        <w:t xml:space="preserve">Ce n’est pas obligatoire, il suffit d’appuyer sur le bouton </w:t>
+      </w:r>
+      <w:r>
+        <w:rPr>
+          <w:rFonts w:ascii="Calibri Light" w:hAnsi="Calibri Light" w:cs="Calibri Light"/>
+          <w:sz w:val="18"/>
+          <w:bdr w:val="dashSmallGap" w:sz="4" w:space="0" w:color="auto"/>
+        </w:rPr>
+        <w:t>Etape suivante</w:t>
+      </w:r>
+      <w:r>
+        <w:rPr>
+          <w:rFonts w:ascii="Calibri Light" w:hAnsi="Calibri Light" w:cs="Calibri Light"/>
+          <w:sz w:val="18"/>
+        </w:rPr>
+        <w:t xml:space="preserve"> si aucun folio ne doit être </w:t>
+      </w:r>
+      <w:r>
+        <w:rPr>
+          <w:rFonts w:ascii="Calibri Light" w:hAnsi="Calibri Light" w:cs="Calibri Light"/>
+          <w:sz w:val="18"/>
+        </w:rPr>
+        <w:t>annulé</w:t>
+      </w:r>
+      <w:r>
+        <w:rPr>
+          <w:rFonts w:ascii="Calibri Light" w:hAnsi="Calibri Light" w:cs="Calibri Light"/>
+          <w:sz w:val="18"/>
+        </w:rPr>
+        <w:t>.</w:t>
+      </w:r>
+    </w:p>
+    <w:p>
+      <w:pPr>
+        <w:rPr>
+          <w:rFonts w:ascii="Calibri Light" w:hAnsi="Calibri Light" w:cs="Calibri Light"/>
+          <w:sz w:val="18"/>
+        </w:rPr>
+      </w:pPr>
+      <w:r>
+        <w:rPr>
+          <w:rFonts w:ascii="Calibri Light" w:hAnsi="Calibri Light" w:cs="Calibri Light"/>
+          <w:sz w:val="18"/>
+        </w:rPr>
+        <w:br w:type="page"/>
+      </w:r>
+    </w:p>
+    <w:p>
+      <w:pPr>
+        <w:pStyle w:val="Paragraphedeliste"/>
+        <w:spacing w:after="0"/>
+        <w:ind w:left="1080"/>
+        <w:rPr>
+          <w:rFonts w:ascii="Calibri Light" w:hAnsi="Calibri Light" w:cs="Calibri Light"/>
+          <w:sz w:val="18"/>
+          <w:u w:val="single"/>
+        </w:rPr>
+      </w:pPr>
+      <w:r>
+        <w:rPr>
+          <w:rFonts w:ascii="Calibri Light" w:hAnsi="Calibri Light" w:cs="Calibri Light"/>
+          <w:sz w:val="18"/>
+          <w:u w:val="single"/>
+        </w:rPr>
+        <w:lastRenderedPageBreak/>
+        <w:t>Exemple d’annulation de folio :</w:t>
+      </w:r>
+    </w:p>
+    <w:p>
+      <w:pPr>
+        <w:pStyle w:val="Paragraphedeliste"/>
+        <w:spacing w:after="0"/>
+        <w:ind w:left="1080"/>
+        <w:rPr>
+          <w:rFonts w:ascii="Calibri Light" w:hAnsi="Calibri Light" w:cs="Calibri Light"/>
+          <w:sz w:val="18"/>
+          <w:u w:val="single"/>
+        </w:rPr>
+      </w:pPr>
+      <w:r>
+        <w:rPr>
+          <w:rFonts w:ascii="Calibri Light" w:hAnsi="Calibri Light" w:cs="Calibri Light"/>
+          <w:noProof/>
+          <w:sz w:val="18"/>
+          <w:u w:val="single"/>
+        </w:rPr>
+        <w:drawing>
+          <wp:inline distT="0" distB="0" distL="0" distR="0" wp14:anchorId="631366E5" wp14:editId="27B14E1F">
+            <wp:extent cx="5148000" cy="4273713"/>
+            <wp:effectExtent l="0" t="0" r="0" b="0"/>
+            <wp:docPr id="18" name="Image 18"/>
+            <wp:cNvGraphicFramePr>
+              <a:graphicFrameLocks xmlns:a="http://schemas.openxmlformats.org/drawingml/2006/main" noChangeAspect="1"/>
+            </wp:cNvGraphicFramePr>
+            <a:graphic xmlns:a="http://schemas.openxmlformats.org/drawingml/2006/main">
+              <a:graphicData uri="http://schemas.openxmlformats.org/drawingml/2006/picture">
+                <pic:pic xmlns:pic="http://schemas.openxmlformats.org/drawingml/2006/picture">
+                  <pic:nvPicPr>
+                    <pic:cNvPr id="1" name=""/>
+                    <pic:cNvPicPr/>
+                  </pic:nvPicPr>
+                  <pic:blipFill>
+                    <a:blip r:embed="rId17"/>
+                    <a:stretch>
+                      <a:fillRect/>
+                    </a:stretch>
+                  </pic:blipFill>
+                  <pic:spPr>
+                    <a:xfrm>
+                      <a:off x="0" y="0"/>
+                      <a:ext cx="5148000" cy="4273713"/>
+                    </a:xfrm>
+                    <a:prstGeom prst="rect">
+                      <a:avLst/>
+                    </a:prstGeom>
+                  </pic:spPr>
+                </pic:pic>
+              </a:graphicData>
+            </a:graphic>
+          </wp:inline>
+        </w:drawing>
+      </w:r>
+    </w:p>
+    <w:p>
+      <w:pPr>
+        <w:pStyle w:val="Paragraphedeliste"/>
+        <w:numPr>
+          <w:ilvl w:val="1"/>
+          <w:numId w:val="2"/>
+        </w:numPr>
+        <w:spacing w:after="0"/>
+        <w:rPr>
+          <w:rFonts w:ascii="Calibri Light" w:hAnsi="Calibri Light" w:cs="Calibri Light"/>
+          <w:i/>
+          <w:sz w:val="18"/>
+        </w:rPr>
+      </w:pPr>
+      <w:r>
+        <w:rPr>
+          <w:rFonts w:ascii="Calibri Light" w:hAnsi="Calibri Light" w:cs="Calibri Light"/>
+          <w:sz w:val="18"/>
+        </w:rPr>
+        <w:t>Il faut cocher la ou les pages devant être annulées</w:t>
+      </w:r>
+      <w:r>
+        <w:rPr>
+          <w:rFonts w:ascii="Calibri Light" w:hAnsi="Calibri Light" w:cs="Calibri Light"/>
+          <w:sz w:val="18"/>
+        </w:rPr>
+        <w:br/>
+      </w:r>
+      <w:r>
+        <w:rPr>
+          <w:rFonts w:ascii="Calibri Light" w:hAnsi="Calibri Light" w:cs="Calibri Light"/>
+          <w:i/>
+          <w:sz w:val="18"/>
+        </w:rPr>
+        <w:t xml:space="preserve">page à page ou à l’aide du bouton </w:t>
+      </w:r>
+      <w:r>
+        <w:rPr>
+          <w:rFonts w:ascii="Calibri Light" w:hAnsi="Calibri Light" w:cs="Calibri Light"/>
+          <w:i/>
+          <w:sz w:val="18"/>
+          <w:bdr w:val="dashSmallGap" w:sz="4" w:space="0" w:color="auto"/>
+        </w:rPr>
+        <w:t>Tout sélectionner</w:t>
+      </w:r>
+      <w:r>
+        <w:rPr>
+          <w:rFonts w:ascii="Calibri Light" w:hAnsi="Calibri Light" w:cs="Calibri Light"/>
+          <w:i/>
+          <w:sz w:val="18"/>
+        </w:rPr>
+        <w:t xml:space="preserve"> ou </w:t>
+      </w:r>
+      <w:r>
+        <w:rPr>
+          <w:rFonts w:ascii="Calibri Light" w:hAnsi="Calibri Light" w:cs="Calibri Light"/>
+          <w:i/>
+          <w:sz w:val="18"/>
+          <w:bdr w:val="dashSmallGap" w:sz="4" w:space="0" w:color="auto"/>
+        </w:rPr>
+        <w:t>Tout désélectionner</w:t>
+      </w:r>
+    </w:p>
+    <w:p>
+      <w:pPr>
+        <w:pStyle w:val="Paragraphedeliste"/>
+        <w:numPr>
+          <w:ilvl w:val="1"/>
+          <w:numId w:val="2"/>
+        </w:numPr>
+        <w:spacing w:after="0"/>
+        <w:rPr>
+          <w:rFonts w:ascii="Calibri Light" w:hAnsi="Calibri Light" w:cs="Calibri Light"/>
+          <w:sz w:val="18"/>
+        </w:rPr>
+      </w:pPr>
+      <w:r>
+        <w:rPr>
+          <w:rFonts w:ascii="Calibri Light" w:hAnsi="Calibri Light" w:cs="Calibri Light"/>
+          <w:sz w:val="18"/>
+        </w:rPr>
+        <w:t xml:space="preserve">Cliquer sur le bouton </w:t>
+      </w:r>
+      <w:r>
+        <w:rPr>
+          <w:rFonts w:ascii="Calibri Light" w:hAnsi="Calibri Light" w:cs="Calibri Light"/>
+          <w:sz w:val="18"/>
+          <w:bdr w:val="dashSmallGap" w:sz="4" w:space="0" w:color="auto"/>
+        </w:rPr>
+        <w:t>Valider le choix des folio(s) à annuler</w:t>
+      </w:r>
+    </w:p>
+    <w:p>
+      <w:pPr>
+        <w:pStyle w:val="Paragraphedeliste"/>
+        <w:numPr>
+          <w:ilvl w:val="1"/>
+          <w:numId w:val="2"/>
+        </w:numPr>
+        <w:spacing w:after="0"/>
+        <w:rPr>
+          <w:rFonts w:ascii="Calibri Light" w:hAnsi="Calibri Light" w:cs="Calibri Light"/>
+          <w:sz w:val="18"/>
+        </w:rPr>
+      </w:pPr>
+      <w:r>
+        <w:rPr>
+          <w:rFonts w:ascii="Calibri Light" w:hAnsi="Calibri Light" w:cs="Calibri Light"/>
+          <w:sz w:val="18"/>
+        </w:rPr>
+        <w:t>Le total de folios annulé sera indiqué</w:t>
+      </w:r>
+    </w:p>
+    <w:p>
+      <w:pPr>
+        <w:spacing w:after="0"/>
+        <w:ind w:left="708" w:firstLine="708"/>
+        <w:rPr>
+          <w:rFonts w:ascii="Calibri Light" w:hAnsi="Calibri Light" w:cs="Calibri Light"/>
+          <w:sz w:val="18"/>
+        </w:rPr>
+      </w:pPr>
+      <w:r>
+        <w:rPr>
+          <w:noProof/>
+        </w:rPr>
+        <w:drawing>
+          <wp:inline distT="0" distB="0" distL="0" distR="0" wp14:anchorId="16AB2243" wp14:editId="2BAF68F6">
+            <wp:extent cx="5148000" cy="432075"/>
+            <wp:effectExtent l="0" t="0" r="0" b="0"/>
+            <wp:docPr id="19" name="Image 19"/>
+            <wp:cNvGraphicFramePr>
+              <a:graphicFrameLocks xmlns:a="http://schemas.openxmlformats.org/drawingml/2006/main" noChangeAspect="1"/>
+            </wp:cNvGraphicFramePr>
+            <a:graphic xmlns:a="http://schemas.openxmlformats.org/drawingml/2006/main">
+              <a:graphicData uri="http://schemas.openxmlformats.org/drawingml/2006/picture">
+                <pic:pic xmlns:pic="http://schemas.openxmlformats.org/drawingml/2006/picture">
+                  <pic:nvPicPr>
+                    <pic:cNvPr id="1" name=""/>
+                    <pic:cNvPicPr/>
+                  </pic:nvPicPr>
+                  <pic:blipFill>
+                    <a:blip r:embed="rId18"/>
+                    <a:stretch>
+                      <a:fillRect/>
+                    </a:stretch>
+                  </pic:blipFill>
+                  <pic:spPr>
+                    <a:xfrm>
+                      <a:off x="0" y="0"/>
                       <a:ext cx="5148000" cy="432075"/>
                     </a:xfrm>
                     <a:prstGeom prst="rect">
@@ -5136,6 +5161,7 @@
       <w:r>
         <w:rPr>
           <w:rFonts w:ascii="Calibri Light" w:hAnsi="Calibri Light" w:cs="Calibri Light"/>
+          <w:noProof/>
           <w:sz w:val="18"/>
         </w:rPr>
         <w:drawing>
@@ -5154,7 +5180,7 @@
                     <pic:cNvPicPr/>
                   </pic:nvPicPr>
                   <pic:blipFill>
-                    <a:blip r:embed="rId16"/>
+                    <a:blip r:embed="rId19"/>
                     <a:stretch>
                       <a:fillRect/>
                     </a:stretch>
@@ -5738,6 +5764,7 @@
       <w:r>
         <w:rPr>
           <w:rFonts w:ascii="Calibri Light" w:hAnsi="Calibri Light" w:cs="Calibri Light"/>
+          <w:noProof/>
           <w:sz w:val="18"/>
         </w:rPr>
         <w:drawing>
@@ -5756,7 +5783,7 @@
                     <pic:cNvPicPr/>
                   </pic:nvPicPr>
                   <pic:blipFill>
-                    <a:blip r:embed="rId17"/>
+                    <a:blip r:embed="rId20"/>
                     <a:stretch>
                       <a:fillRect/>
                     </a:stretch>
@@ -5966,7 +5993,7 @@
                     <pic:cNvPicPr/>
                   </pic:nvPicPr>
                   <pic:blipFill rotWithShape="1">
-                    <a:blip r:embed="rId18"/>
+                    <a:blip r:embed="rId21"/>
                     <a:srcRect l="7324" t="8000" r="24316" b="23751"/>
                     <a:stretch/>
                   </pic:blipFill>
@@ -6695,6 +6722,7 @@
       <w:r>
         <w:rPr>
           <w:rFonts w:ascii="Calibri Light" w:hAnsi="Calibri Light" w:cs="Calibri Light"/>
+          <w:noProof/>
           <w:sz w:val="18"/>
         </w:rPr>
         <w:drawing>
@@ -6713,7 +6741,7 @@
                     <pic:cNvPicPr/>
                   </pic:nvPicPr>
                   <pic:blipFill>
-                    <a:blip r:embed="rId19"/>
+                    <a:blip r:embed="rId22"/>
                     <a:stretch>
                       <a:fillRect/>
                     </a:stretch>
@@ -6943,7 +6971,7 @@
                     <pic:cNvPicPr/>
                   </pic:nvPicPr>
                   <pic:blipFill rotWithShape="1">
-                    <a:blip r:embed="rId18"/>
+                    <a:blip r:embed="rId21"/>
                     <a:srcRect l="7324" t="8000" r="24316" b="23751"/>
                     <a:stretch/>
                   </pic:blipFill>
@@ -7271,6 +7299,7 @@
       <w:r>
         <w:rPr>
           <w:rFonts w:ascii="Calibri Light" w:hAnsi="Calibri Light" w:cs="Calibri Light"/>
+          <w:noProof/>
           <w:sz w:val="18"/>
         </w:rPr>
         <w:drawing>
@@ -7289,7 +7318,7 @@
                     <pic:cNvPicPr/>
                   </pic:nvPicPr>
                   <pic:blipFill>
-                    <a:blip r:embed="rId20"/>
+                    <a:blip r:embed="rId23"/>
                     <a:stretch>
                       <a:fillRect/>
                     </a:stretch>
@@ -7762,7 +7791,7 @@
           <w:szCs w:val="24"/>
         </w:rPr>
         <w:pict w14:anchorId="62C8D079">
-          <v:rect id="_x0000_s2117" style="position:absolute;left:0;text-align:left;margin-left:59.15pt;margin-top:196pt;width:390.6pt;height:86.3pt;z-index:251744256" filled="f" strokecolor="red" strokeweight="2.25pt">
+          <v:rect id="_x0000_s2117" style="position:absolute;left:0;text-align:left;margin-left:59.15pt;margin-top:196pt;width:389.45pt;height:86.3pt;z-index:251744256" filled="f" strokecolor="red" strokeweight="2.25pt">
             <v:stroke dashstyle="dash"/>
           </v:rect>
         </w:pict>
@@ -7849,11 +7878,12 @@
       <w:r>
         <w:rPr>
           <w:rFonts w:ascii="Calibri Light" w:hAnsi="Calibri Light" w:cs="Calibri Light"/>
+          <w:noProof/>
           <w:sz w:val="18"/>
         </w:rPr>
         <w:drawing>
-          <wp:inline distT="0" distB="0" distL="0" distR="0" wp14:anchorId="48526909" wp14:editId="24E35E7D">
-            <wp:extent cx="5148000" cy="4273713"/>
+          <wp:inline distT="0" distB="0" distL="0" distR="0" wp14:anchorId="48526909" wp14:editId="503236FF">
+            <wp:extent cx="5064980" cy="4365993"/>
             <wp:effectExtent l="0" t="0" r="0" b="0"/>
             <wp:docPr id="26" name="Image 26"/>
             <wp:cNvGraphicFramePr>
@@ -7863,11 +7893,17 @@
               <a:graphicData uri="http://schemas.openxmlformats.org/drawingml/2006/picture">
                 <pic:pic xmlns:pic="http://schemas.openxmlformats.org/drawingml/2006/picture">
                   <pic:nvPicPr>
-                    <pic:cNvPr id="1" name=""/>
+                    <pic:cNvPr id="26" name="Image 26"/>
                     <pic:cNvPicPr/>
                   </pic:nvPicPr>
                   <pic:blipFill>
-                    <a:blip r:embed="rId21"/>
+                    <a:blip r:embed="rId24">
+                      <a:extLst>
+                        <a:ext uri="{28A0092B-C50C-407E-A947-70E740481C1C}">
+                          <a14:useLocalDpi xmlns:a14="http://schemas.microsoft.com/office/drawing/2010/main" val="0"/>
+                        </a:ext>
+                      </a:extLst>
+                    </a:blip>
                     <a:stretch>
                       <a:fillRect/>
                     </a:stretch>
@@ -7875,7 +7911,7 @@
                   <pic:spPr>
                     <a:xfrm>
                       <a:off x="0" y="0"/>
-                      <a:ext cx="5148000" cy="4273713"/>
+                      <a:ext cx="5070050" cy="4370363"/>
                     </a:xfrm>
                     <a:prstGeom prst="rect">
                       <a:avLst/>
@@ -8148,6 +8184,7 @@
       <w:r>
         <w:rPr>
           <w:rFonts w:ascii="Calibri Light" w:hAnsi="Calibri Light" w:cs="Calibri Light"/>
+          <w:noProof/>
           <w:sz w:val="18"/>
         </w:rPr>
         <w:drawing>
@@ -8166,7 +8203,7 @@
                     <pic:cNvPicPr/>
                   </pic:nvPicPr>
                   <pic:blipFill>
-                    <a:blip r:embed="rId22"/>
+                    <a:blip r:embed="rId25"/>
                     <a:stretch>
                       <a:fillRect/>
                     </a:stretch>
@@ -8253,6 +8290,7 @@
       <w:r>
         <w:rPr>
           <w:rFonts w:ascii="Calibri Light" w:hAnsi="Calibri Light" w:cs="Calibri Light"/>
+          <w:noProof/>
           <w:sz w:val="18"/>
         </w:rPr>
         <w:drawing>
@@ -8271,7 +8309,7 @@
                     <pic:cNvPicPr/>
                   </pic:nvPicPr>
                   <pic:blipFill>
-                    <a:blip r:embed="rId23"/>
+                    <a:blip r:embed="rId26"/>
                     <a:stretch>
                       <a:fillRect/>
                     </a:stretch>
@@ -8380,6 +8418,7 @@
       <w:r>
         <w:rPr>
           <w:rFonts w:ascii="Calibri Light" w:hAnsi="Calibri Light" w:cs="Calibri Light"/>
+          <w:noProof/>
           <w:sz w:val="18"/>
         </w:rPr>
         <w:drawing>
@@ -8398,7 +8437,7 @@
                     <pic:cNvPicPr/>
                   </pic:nvPicPr>
                   <pic:blipFill>
-                    <a:blip r:embed="rId24"/>
+                    <a:blip r:embed="rId27"/>
                     <a:stretch>
                       <a:fillRect/>
                     </a:stretch>
@@ -8545,6 +8584,7 @@
             <w:r>
               <w:rPr>
                 <w:rFonts w:ascii="Calibri Light" w:hAnsi="Calibri Light" w:cs="Calibri Light"/>
+                <w:noProof/>
                 <w:sz w:val="18"/>
               </w:rPr>
               <w:drawing>
@@ -8563,7 +8603,7 @@
                           <pic:cNvPicPr/>
                         </pic:nvPicPr>
                         <pic:blipFill>
-                          <a:blip r:embed="rId25"/>
+                          <a:blip r:embed="rId28"/>
                           <a:stretch>
                             <a:fillRect/>
                           </a:stretch>
@@ -8607,6 +8647,7 @@
             <w:r>
               <w:rPr>
                 <w:rFonts w:ascii="Calibri Light" w:hAnsi="Calibri Light" w:cs="Calibri Light"/>
+                <w:noProof/>
                 <w:sz w:val="18"/>
               </w:rPr>
               <w:drawing>
@@ -8625,7 +8666,7 @@
                           <pic:cNvPicPr/>
                         </pic:nvPicPr>
                         <pic:blipFill>
-                          <a:blip r:embed="rId26"/>
+                          <a:blip r:embed="rId29"/>
                           <a:stretch>
                             <a:fillRect/>
                           </a:stretch>
@@ -8671,6 +8712,7 @@
             <w:r>
               <w:rPr>
                 <w:rFonts w:ascii="Calibri Light" w:hAnsi="Calibri Light" w:cs="Calibri Light"/>
+                <w:noProof/>
                 <w:sz w:val="18"/>
               </w:rPr>
               <w:drawing>
@@ -8689,7 +8731,7 @@
                           <pic:cNvPicPr/>
                         </pic:nvPicPr>
                         <pic:blipFill>
-                          <a:blip r:embed="rId27"/>
+                          <a:blip r:embed="rId30"/>
                           <a:stretch>
                             <a:fillRect/>
                           </a:stretch>
@@ -8733,6 +8775,7 @@
             <w:r>
               <w:rPr>
                 <w:rFonts w:ascii="Calibri Light" w:hAnsi="Calibri Light" w:cs="Calibri Light"/>
+                <w:noProof/>
                 <w:sz w:val="18"/>
               </w:rPr>
               <w:drawing>
@@ -8751,7 +8794,7 @@
                           <pic:cNvPicPr/>
                         </pic:nvPicPr>
                         <pic:blipFill>
-                          <a:blip r:embed="rId28"/>
+                          <a:blip r:embed="rId31"/>
                           <a:stretch>
                             <a:fillRect/>
                           </a:stretch>
@@ -8878,25 +8921,7 @@
           <w:bCs/>
           <w:sz w:val="18"/>
         </w:rPr>
-        <w:t>Contrôler et corriger le document PDF</w:t>
-      </w:r>
-      <w:r>
-        <w:rPr>
-          <w:rFonts w:ascii="Calibri Light" w:hAnsi="Calibri Light" w:cs="Calibri Light"/>
-          <w:b/>
-          <w:bCs/>
-          <w:sz w:val="18"/>
-        </w:rPr>
-        <w:t xml:space="preserve"> </w:t>
-      </w:r>
-      <w:r>
-        <w:rPr>
-          <w:rFonts w:ascii="Calibri Light" w:hAnsi="Calibri Light" w:cs="Calibri Light"/>
-          <w:b/>
-          <w:bCs/>
-          <w:sz w:val="18"/>
-        </w:rPr>
-        <w:t xml:space="preserve">à son ouverture avec </w:t>
+        <w:t xml:space="preserve">Contrôler et corriger le document PDF à son ouverture avec </w:t>
       </w:r>
       <w:proofErr w:type="spellStart"/>
       <w:r>
@@ -9029,14 +9054,49 @@
           <w:rFonts w:ascii="Calibri Light" w:hAnsi="Calibri Light" w:cs="Calibri Light"/>
           <w:sz w:val="18"/>
         </w:rPr>
-        <w:t xml:space="preserve"> permet de définir </w:t>
-      </w:r>
-      <w:r>
-        <w:rPr>
-          <w:rFonts w:ascii="Calibri Light" w:hAnsi="Calibri Light" w:cs="Calibri Light"/>
-          <w:sz w:val="18"/>
-        </w:rPr>
-        <w:t>le texte apparaissant sur les folios annulés</w:t>
+        <w:t xml:space="preserve"> permet de définir le texte apparaissant sur les folios annulés.</w:t>
+      </w:r>
+    </w:p>
+    <w:p>
+      <w:pPr>
+        <w:pStyle w:val="Paragraphedeliste"/>
+        <w:numPr>
+          <w:ilvl w:val="0"/>
+          <w:numId w:val="2"/>
+        </w:numPr>
+        <w:rPr>
+          <w:rFonts w:ascii="Calibri Light" w:hAnsi="Calibri Light" w:cs="Calibri Light"/>
+          <w:sz w:val="18"/>
+        </w:rPr>
+      </w:pPr>
+      <w:r>
+        <w:rPr>
+          <w:rFonts w:ascii="Calibri Light" w:hAnsi="Calibri Light" w:cs="Calibri Light"/>
+          <w:sz w:val="18"/>
+        </w:rPr>
+        <w:t xml:space="preserve">La zone </w:t>
+      </w:r>
+      <w:r>
+        <w:rPr>
+          <w:rFonts w:ascii="Calibri Light" w:hAnsi="Calibri Light" w:cs="Calibri Light"/>
+          <w:b/>
+          <w:sz w:val="18"/>
+        </w:rPr>
+        <w:t>Désactiver les mises à jour au démarrage</w:t>
+      </w:r>
+      <w:r>
+        <w:rPr>
+          <w:rFonts w:ascii="Calibri Light" w:hAnsi="Calibri Light" w:cs="Calibri Light"/>
+          <w:sz w:val="18"/>
+        </w:rPr>
+        <w:t xml:space="preserve"> permet de </w:t>
+      </w:r>
+      <w:r>
+        <w:rPr>
+          <w:rFonts w:ascii="Calibri Light" w:hAnsi="Calibri Light" w:cs="Calibri Light"/>
+          <w:sz w:val="18"/>
+        </w:rPr>
+        <w:t>désactiver la recherche de mise à jour au démarrage de REEMaker</w:t>
       </w:r>
       <w:r>
         <w:rPr>
@@ -9045,6 +9105,15 @@
         </w:rPr>
         <w:t>.</w:t>
       </w:r>
+    </w:p>
+    <w:p>
+      <w:pPr>
+        <w:ind w:left="720"/>
+        <w:rPr>
+          <w:rFonts w:ascii="Calibri Light" w:hAnsi="Calibri Light" w:cs="Calibri Light"/>
+          <w:sz w:val="18"/>
+        </w:rPr>
+      </w:pPr>
     </w:p>
     <w:p>
       <w:pPr>
@@ -9223,7 +9292,7 @@
                     <pic:cNvPicPr/>
                   </pic:nvPicPr>
                   <pic:blipFill>
-                    <a:blip r:embed="rId29"/>
+                    <a:blip r:embed="rId32"/>
                     <a:stretch>
                       <a:fillRect/>
                     </a:stretch>
@@ -9389,6 +9458,7 @@
       <w:r>
         <w:rPr>
           <w:rFonts w:ascii="Calibri Light" w:hAnsi="Calibri Light" w:cs="Calibri Light"/>
+          <w:noProof/>
           <w:sz w:val="18"/>
         </w:rPr>
         <w:drawing>
@@ -9407,7 +9477,7 @@
                     <pic:cNvPicPr/>
                   </pic:nvPicPr>
                   <pic:blipFill>
-                    <a:blip r:embed="rId30"/>
+                    <a:blip r:embed="rId33"/>
                     <a:stretch>
                       <a:fillRect/>
                     </a:stretch>
@@ -22073,7 +22143,7 @@
                     <pic:cNvPicPr/>
                   </pic:nvPicPr>
                   <pic:blipFill>
-                    <a:blip r:embed="rId31">
+                    <a:blip r:embed="rId34">
                       <a:extLst>
                         <a:ext uri="{28A0092B-C50C-407E-A947-70E740481C1C}">
                           <a14:useLocalDpi xmlns:a14="http://schemas.microsoft.com/office/drawing/2010/main" val="0"/>
@@ -22354,43 +22424,23 @@
           <w:rFonts w:ascii="Calibri Light" w:hAnsi="Calibri Light" w:cs="Calibri Light"/>
           <w:sz w:val="18"/>
         </w:rPr>
-        <w:t>7</w:t>
-      </w:r>
-      <w:r>
-        <w:rPr>
-          <w:rFonts w:ascii="Calibri Light" w:hAnsi="Calibri Light" w:cs="Calibri Light"/>
-          <w:sz w:val="18"/>
-        </w:rPr>
-        <w:t xml:space="preserve"> : </w:t>
-      </w:r>
-      <w:r>
-        <w:rPr>
-          <w:rFonts w:ascii="Calibri Light" w:hAnsi="Calibri Light" w:cs="Calibri Light"/>
-          <w:sz w:val="18"/>
-        </w:rPr>
-        <w:t>Liste des blocs</w:t>
-      </w:r>
-    </w:p>
-    <w:p>
-      <w:pPr>
-        <w:spacing w:after="0"/>
-        <w:rPr>
-          <w:rFonts w:ascii="Calibri Light" w:hAnsi="Calibri Light" w:cs="Calibri Light"/>
-          <w:sz w:val="18"/>
-        </w:rPr>
-      </w:pPr>
-      <w:r>
-        <w:rPr>
-          <w:rFonts w:ascii="Calibri Light" w:hAnsi="Calibri Light" w:cs="Calibri Light"/>
-          <w:sz w:val="18"/>
-        </w:rPr>
-        <w:tab/>
-      </w:r>
-      <w:r>
-        <w:rPr>
-          <w:rFonts w:ascii="Calibri Light" w:hAnsi="Calibri Light" w:cs="Calibri Light"/>
-          <w:sz w:val="18"/>
-        </w:rPr>
+        <w:t>7 : Liste des blocs</w:t>
+      </w:r>
+    </w:p>
+    <w:p>
+      <w:pPr>
+        <w:spacing w:after="0"/>
+        <w:rPr>
+          <w:rFonts w:ascii="Calibri Light" w:hAnsi="Calibri Light" w:cs="Calibri Light"/>
+          <w:sz w:val="18"/>
+        </w:rPr>
+      </w:pPr>
+      <w:r>
+        <w:rPr>
+          <w:rFonts w:ascii="Calibri Light" w:hAnsi="Calibri Light" w:cs="Calibri Light"/>
+          <w:sz w:val="18"/>
+        </w:rPr>
+        <w:tab/>
         <w:t>Voici les différents blocs qui seront appliqués lors d’une création d’une page de garde</w:t>
       </w:r>
       <w:r>
@@ -22507,7 +22557,7 @@
                     <pic:cNvPicPr/>
                   </pic:nvPicPr>
                   <pic:blipFill>
-                    <a:blip r:embed="rId32"/>
+                    <a:blip r:embed="rId35"/>
                     <a:stretch>
                       <a:fillRect/>
                     </a:stretch>
@@ -22597,7 +22647,7 @@
                     <pic:cNvPicPr/>
                   </pic:nvPicPr>
                   <pic:blipFill>
-                    <a:blip r:embed="rId33"/>
+                    <a:blip r:embed="rId36"/>
                     <a:stretch>
                       <a:fillRect/>
                     </a:stretch>
@@ -22924,6 +22974,7 @@
       <w:r>
         <w:rPr>
           <w:rFonts w:ascii="Calibri Light" w:hAnsi="Calibri Light" w:cs="Calibri Light"/>
+          <w:noProof/>
           <w:sz w:val="18"/>
         </w:rPr>
         <w:drawing>
@@ -22942,7 +22993,7 @@
                     <pic:cNvPicPr/>
                   </pic:nvPicPr>
                   <pic:blipFill>
-                    <a:blip r:embed="rId34"/>
+                    <a:blip r:embed="rId37"/>
                     <a:stretch>
                       <a:fillRect/>
                     </a:stretch>
@@ -23276,7 +23327,7 @@
           <w:rFonts w:ascii="Calibri Light" w:hAnsi="Calibri Light" w:cs="Calibri Light"/>
           <w:sz w:val="18"/>
         </w:rPr>
-        <w:t>La valeur Split est elle aussi à -1000, cela signifie que le texte ne sera pas splitté par caractère.</w:t>
+        <w:t>La valeur Split est elle à 0, cela signifie que le texte ne sera pas splitté par caractère.</w:t>
       </w:r>
     </w:p>
     <w:tbl>
@@ -23370,10 +23421,10 @@
                   <v:path o:extrusionok="f" gradientshapeok="t" o:connecttype="rect"/>
                   <o:lock v:ext="edit" aspectratio="t"/>
                 </v:shapetype>
-                <v:shape id="_x0000_i1042" type="#_x0000_t75" style="width:389pt;height:184.85pt" o:ole="">
-                  <v:imagedata r:id="rId35" o:title=""/>
+                <v:shape id="_x0000_i1025" type="#_x0000_t75" style="width:388.8pt;height:184.7pt" o:ole="">
+                  <v:imagedata r:id="rId38" o:title=""/>
                 </v:shape>
-                <o:OLEObject Type="Embed" ProgID="PBrush" ShapeID="_x0000_i1042" DrawAspect="Content" ObjectID="_1738565970" r:id="rId36"/>
+                <o:OLEObject Type="Embed" ProgID="PBrush" ShapeID="_x0000_i1025" DrawAspect="Content" ObjectID="_1741161018" r:id="rId39"/>
               </w:object>
             </w:r>
           </w:p>
@@ -23703,6 +23754,7 @@
         <w:rPr>
           <w:rFonts w:ascii="Calibri Light" w:hAnsi="Calibri Light" w:cs="Calibri Light"/>
           <w:b/>
+          <w:noProof/>
           <w:color w:val="A6A6A6" w:themeColor="background1" w:themeShade="A6"/>
           <w:sz w:val="18"/>
         </w:rPr>
@@ -23722,7 +23774,7 @@
                     <pic:cNvPicPr/>
                   </pic:nvPicPr>
                   <pic:blipFill rotWithShape="1">
-                    <a:blip r:embed="rId37"/>
+                    <a:blip r:embed="rId40"/>
                     <a:srcRect l="11254" t="9088" r="13482" b="17597"/>
                     <a:stretch/>
                   </pic:blipFill>
@@ -23777,6 +23829,7 @@
       <w:r>
         <w:rPr>
           <w:rFonts w:ascii="Calibri Light" w:hAnsi="Calibri Light" w:cs="Calibri Light"/>
+          <w:noProof/>
           <w:sz w:val="18"/>
         </w:rPr>
         <w:drawing>
@@ -23795,7 +23848,7 @@
                     <pic:cNvPicPr/>
                   </pic:nvPicPr>
                   <pic:blipFill>
-                    <a:blip r:embed="rId38"/>
+                    <a:blip r:embed="rId41"/>
                     <a:stretch>
                       <a:fillRect/>
                     </a:stretch>
@@ -24114,6 +24167,7 @@
       <w:r>
         <w:rPr>
           <w:rFonts w:ascii="Calibri Light" w:hAnsi="Calibri Light" w:cs="Calibri Light"/>
+          <w:noProof/>
           <w:sz w:val="18"/>
         </w:rPr>
         <w:drawing>
@@ -24132,7 +24186,7 @@
                     <pic:cNvPicPr/>
                   </pic:nvPicPr>
                   <pic:blipFill>
-                    <a:blip r:embed="rId39"/>
+                    <a:blip r:embed="rId42"/>
                     <a:stretch>
                       <a:fillRect/>
                     </a:stretch>
@@ -24302,7 +24356,7 @@
                     <pic:cNvPicPr/>
                   </pic:nvPicPr>
                   <pic:blipFill>
-                    <a:blip r:embed="rId40"/>
+                    <a:blip r:embed="rId43"/>
                     <a:stretch>
                       <a:fillRect/>
                     </a:stretch>
@@ -24375,7 +24429,7 @@
                     <pic:cNvPicPr/>
                   </pic:nvPicPr>
                   <pic:blipFill>
-                    <a:blip r:embed="rId41"/>
+                    <a:blip r:embed="rId44"/>
                     <a:stretch>
                       <a:fillRect/>
                     </a:stretch>
@@ -24554,7 +24608,7 @@
         </w:rPr>
         <w:tab/>
       </w:r>
-      <w:hyperlink r:id="rId42" w:history="1">
+      <w:hyperlink r:id="rId45" w:history="1">
         <w:r>
           <w:rPr>
             <w:rStyle w:val="Lienhypertexte"/>
@@ -24661,7 +24715,7 @@
         </w:rPr>
         <w:tab/>
       </w:r>
-      <w:hyperlink r:id="rId43" w:history="1">
+      <w:hyperlink r:id="rId46" w:history="1">
         <w:r>
           <w:rPr>
             <w:rStyle w:val="Lienhypertexte"/>
@@ -24768,7 +24822,7 @@
         </w:rPr>
         <w:tab/>
       </w:r>
-      <w:hyperlink r:id="rId44" w:history="1">
+      <w:hyperlink r:id="rId47" w:history="1">
         <w:r>
           <w:rPr>
             <w:rStyle w:val="Lienhypertexte"/>
@@ -24881,7 +24935,7 @@
         </w:rPr>
         <w:tab/>
       </w:r>
-      <w:hyperlink r:id="rId45" w:history="1">
+      <w:hyperlink r:id="rId48" w:history="1">
         <w:r>
           <w:rPr>
             <w:rStyle w:val="Lienhypertexte"/>
@@ -24970,7 +25024,7 @@
         </w:rPr>
         <w:tab/>
       </w:r>
-      <w:hyperlink r:id="rId46" w:history="1">
+      <w:hyperlink r:id="rId49" w:history="1">
         <w:r>
           <w:rPr>
             <w:rStyle w:val="Lienhypertexte"/>
@@ -25059,7 +25113,7 @@
         </w:rPr>
         <w:tab/>
       </w:r>
-      <w:hyperlink r:id="rId47" w:history="1">
+      <w:hyperlink r:id="rId50" w:history="1">
         <w:r>
           <w:rPr>
             <w:rStyle w:val="Lienhypertexte"/>
@@ -25167,7 +25221,7 @@
         </w:rPr>
         <w:tab/>
       </w:r>
-      <w:hyperlink r:id="rId48" w:history="1">
+      <w:hyperlink r:id="rId51" w:history="1">
         <w:r>
           <w:rPr>
             <w:rStyle w:val="Lienhypertexte"/>
@@ -25292,7 +25346,7 @@
         </w:rPr>
         <w:tab/>
       </w:r>
-      <w:hyperlink r:id="rId49" w:history="1">
+      <w:hyperlink r:id="rId52" w:history="1">
         <w:r>
           <w:rPr>
             <w:rStyle w:val="Lienhypertexte"/>
@@ -25389,7 +25443,7 @@
         </w:rPr>
         <w:tab/>
       </w:r>
-      <w:hyperlink r:id="rId50" w:history="1">
+      <w:hyperlink r:id="rId53" w:history="1">
         <w:r>
           <w:rPr>
             <w:rStyle w:val="Lienhypertexte"/>
@@ -25471,7 +25525,7 @@
         </w:rPr>
         <w:tab/>
       </w:r>
-      <w:hyperlink r:id="rId51" w:history="1">
+      <w:hyperlink r:id="rId54" w:history="1">
         <w:r>
           <w:rPr>
             <w:rStyle w:val="Lienhypertexte"/>
@@ -25519,6 +25573,145 @@
           <w:szCs w:val="18"/>
         </w:rPr>
       </w:pPr>
+      <w:r>
+        <w:rPr>
+          <w:rFonts w:ascii="Calibri Light" w:hAnsi="Calibri Light" w:cs="Calibri Light"/>
+          <w:sz w:val="18"/>
+          <w:szCs w:val="18"/>
+        </w:rPr>
+        <w:t>7Za</w:t>
+      </w:r>
+      <w:r>
+        <w:rPr>
+          <w:rFonts w:ascii="Calibri Light" w:hAnsi="Calibri Light" w:cs="Calibri Light"/>
+          <w:sz w:val="18"/>
+          <w:szCs w:val="18"/>
+        </w:rPr>
+        <w:tab/>
+      </w:r>
+      <w:r>
+        <w:rPr>
+          <w:rFonts w:ascii="Calibri Light" w:hAnsi="Calibri Light" w:cs="Calibri Light"/>
+          <w:sz w:val="18"/>
+          <w:szCs w:val="18"/>
+        </w:rPr>
+        <w:tab/>
+      </w:r>
+      <w:r>
+        <w:rPr>
+          <w:rFonts w:ascii="Calibri Light" w:hAnsi="Calibri Light" w:cs="Calibri Light"/>
+          <w:sz w:val="18"/>
+          <w:szCs w:val="18"/>
+        </w:rPr>
+        <w:tab/>
+      </w:r>
+      <w:r>
+        <w:rPr>
+          <w:rFonts w:ascii="Calibri Light" w:hAnsi="Calibri Light" w:cs="Calibri Light"/>
+          <w:sz w:val="18"/>
+          <w:szCs w:val="18"/>
+        </w:rPr>
+        <w:tab/>
+      </w:r>
+      <w:r>
+        <w:rPr>
+          <w:rFonts w:ascii="Calibri Light" w:hAnsi="Calibri Light" w:cs="Calibri Light"/>
+          <w:sz w:val="18"/>
+          <w:szCs w:val="18"/>
+        </w:rPr>
+        <w:t>Gestion des archives au format 7Zip</w:t>
+      </w:r>
+      <w:r>
+        <w:rPr>
+          <w:rFonts w:ascii="Calibri Light" w:hAnsi="Calibri Light" w:cs="Calibri Light"/>
+          <w:sz w:val="18"/>
+          <w:szCs w:val="18"/>
+        </w:rPr>
+        <w:t>.</w:t>
+      </w:r>
+      <w:r>
+        <w:rPr>
+          <w:rFonts w:ascii="Calibri Light" w:hAnsi="Calibri Light" w:cs="Calibri Light"/>
+          <w:sz w:val="18"/>
+          <w:szCs w:val="18"/>
+        </w:rPr>
+        <w:tab/>
+      </w:r>
+      <w:r>
+        <w:rPr>
+          <w:rFonts w:ascii="Calibri Light" w:hAnsi="Calibri Light" w:cs="Calibri Light"/>
+          <w:sz w:val="18"/>
+          <w:szCs w:val="18"/>
+        </w:rPr>
+        <w:tab/>
+      </w:r>
+      <w:r>
+        <w:rPr>
+          <w:rFonts w:ascii="Calibri Light" w:hAnsi="Calibri Light" w:cs="Calibri Light"/>
+          <w:sz w:val="18"/>
+          <w:szCs w:val="18"/>
+        </w:rPr>
+        <w:tab/>
+      </w:r>
+      <w:hyperlink r:id="rId55" w:history="1">
+        <w:r>
+          <w:rPr>
+            <w:rStyle w:val="Lienhypertexte"/>
+            <w:rFonts w:ascii="Calibri Light" w:hAnsi="Calibri Light" w:cs="Calibri Light"/>
+            <w:sz w:val="18"/>
+            <w:szCs w:val="18"/>
+          </w:rPr>
+          <w:t>Licen</w:t>
+        </w:r>
+        <w:r>
+          <w:rPr>
+            <w:rStyle w:val="Lienhypertexte"/>
+            <w:rFonts w:ascii="Calibri Light" w:hAnsi="Calibri Light" w:cs="Calibri Light"/>
+            <w:sz w:val="18"/>
+            <w:szCs w:val="18"/>
+          </w:rPr>
+          <w:t>c</w:t>
+        </w:r>
+        <w:r>
+          <w:rPr>
+            <w:rStyle w:val="Lienhypertexte"/>
+            <w:rFonts w:ascii="Calibri Light" w:hAnsi="Calibri Light" w:cs="Calibri Light"/>
+            <w:sz w:val="18"/>
+            <w:szCs w:val="18"/>
+          </w:rPr>
+          <w:t>e '</w:t>
+        </w:r>
+        <w:r>
+          <w:rPr>
+            <w:rStyle w:val="Lienhypertexte"/>
+            <w:rFonts w:ascii="Calibri Light" w:hAnsi="Calibri Light" w:cs="Calibri Light"/>
+            <w:sz w:val="18"/>
+            <w:szCs w:val="18"/>
+          </w:rPr>
+          <w:t>L</w:t>
+        </w:r>
+        <w:r>
+          <w:rPr>
+            <w:rStyle w:val="Lienhypertexte"/>
+            <w:rFonts w:ascii="Calibri Light" w:hAnsi="Calibri Light" w:cs="Calibri Light"/>
+            <w:sz w:val="18"/>
+            <w:szCs w:val="18"/>
+          </w:rPr>
+          <w:t>GPL'</w:t>
+        </w:r>
+      </w:hyperlink>
+    </w:p>
+    <w:p>
+      <w:pPr>
+        <w:pStyle w:val="NormalWeb"/>
+        <w:spacing w:before="0" w:beforeAutospacing="0" w:after="0" w:afterAutospacing="0"/>
+        <w:ind w:left="720"/>
+        <w:rPr>
+          <w:rFonts w:ascii="Calibri Light" w:hAnsi="Calibri Light" w:cs="Calibri Light"/>
+          <w:sz w:val="18"/>
+          <w:szCs w:val="18"/>
+        </w:rPr>
+      </w:pPr>
       <w:proofErr w:type="spellStart"/>
       <w:r>
         <w:rPr>
@@ -25603,7 +25796,7 @@
         </w:rPr>
         <w:tab/>
       </w:r>
-      <w:hyperlink r:id="rId52" w:anchor="history-and-gpl-licensing" w:history="1">
+      <w:hyperlink r:id="rId56" w:anchor="history-and-gpl-licensing" w:history="1">
         <w:r>
           <w:rPr>
             <w:rStyle w:val="Lienhypertexte"/>
@@ -25720,7 +25913,7 @@
         </w:rPr>
         <w:tab/>
       </w:r>
-      <w:hyperlink r:id="rId53" w:anchor="history-and-gpl-licensing" w:history="1">
+      <w:hyperlink r:id="rId57" w:anchor="history-and-gpl-licensing" w:history="1">
         <w:r>
           <w:rPr>
             <w:rStyle w:val="Lienhypertexte"/>
@@ -25817,7 +26010,7 @@
         </w:rPr>
         <w:tab/>
       </w:r>
-      <w:hyperlink r:id="rId54" w:history="1">
+      <w:hyperlink r:id="rId58" w:history="1">
         <w:r>
           <w:rPr>
             <w:rStyle w:val="Lienhypertexte"/>
@@ -25861,7 +26054,7 @@
         </w:rPr>
         <w:t xml:space="preserve">Les polices utilisées sont de la famille </w:t>
       </w:r>
-      <w:hyperlink r:id="rId55" w:history="1">
+      <w:hyperlink r:id="rId59" w:history="1">
         <w:proofErr w:type="spellStart"/>
         <w:r>
           <w:rPr>
@@ -25950,7 +26143,7 @@
         </w:rPr>
         <w:t xml:space="preserve"> </w:t>
       </w:r>
-      <w:hyperlink r:id="rId56" w:history="1">
+      <w:hyperlink r:id="rId60" w:history="1">
         <w:r>
           <w:rPr>
             <w:rStyle w:val="Lienhypertexte"/>
@@ -25958,25 +26151,7 @@
             <w:sz w:val="18"/>
             <w:szCs w:val="18"/>
           </w:rPr>
-          <w:t>licenc</w:t>
-        </w:r>
-        <w:r>
-          <w:rPr>
-            <w:rStyle w:val="Lienhypertexte"/>
-            <w:rFonts w:ascii="Calibri Light" w:hAnsi="Calibri Light" w:cs="Calibri Light"/>
-            <w:sz w:val="18"/>
-            <w:szCs w:val="18"/>
-          </w:rPr>
-          <w:t>e</w:t>
-        </w:r>
-        <w:r>
-          <w:rPr>
-            <w:rStyle w:val="Lienhypertexte"/>
-            <w:rFonts w:ascii="Calibri Light" w:hAnsi="Calibri Light" w:cs="Calibri Light"/>
-            <w:sz w:val="18"/>
-            <w:szCs w:val="18"/>
-          </w:rPr>
-          <w:t xml:space="preserve"> </w:t>
+          <w:t xml:space="preserve">licence </w:t>
         </w:r>
         <w:r>
           <w:rPr>
@@ -26045,7 +26220,7 @@
         </w:rPr>
         <w:t xml:space="preserve">Les différents icones utilisés proviennent de </w:t>
       </w:r>
-      <w:hyperlink r:id="rId57" w:history="1">
+      <w:hyperlink r:id="rId61" w:history="1">
         <w:proofErr w:type="spellStart"/>
         <w:r>
           <w:rPr>
@@ -26086,8 +26261,8 @@
       </w:r>
     </w:p>
     <w:sectPr>
-      <w:headerReference w:type="default" r:id="rId58"/>
-      <w:footerReference w:type="default" r:id="rId59"/>
+      <w:headerReference w:type="default" r:id="rId62"/>
+      <w:footerReference w:type="default" r:id="rId63"/>
       <w:pgSz w:w="11906" w:h="16838"/>
       <w:pgMar w:top="694" w:right="849" w:bottom="567" w:left="1418" w:header="709" w:footer="204" w:gutter="0"/>
       <w:cols w:space="708"/>
@@ -26475,6 +26650,14 @@
             </w:rPr>
             <w:t>2</w:t>
           </w:r>
+          <w:r>
+            <w:rPr>
+              <w:rFonts w:ascii="Calibri Light" w:hAnsi="Calibri Light" w:cs="Calibri Light"/>
+              <w:b/>
+              <w:sz w:val="36"/>
+            </w:rPr>
+            <w:t>.0.0</w:t>
+          </w:r>
         </w:p>
       </w:tc>
     </w:tr>
@@ -27626,6 +27809,7 @@
     <w:lsdException w:name="HTML Sample" w:semiHidden="1" w:unhideWhenUsed="1"/>
     <w:lsdException w:name="HTML Typewriter" w:semiHidden="1" w:unhideWhenUsed="1"/>
     <w:lsdException w:name="HTML Variable" w:semiHidden="1" w:unhideWhenUsed="1"/>
+    <w:lsdException w:name="Normal Table" w:semiHidden="1" w:unhideWhenUsed="1"/>
     <w:lsdException w:name="annotation subject" w:semiHidden="1" w:unhideWhenUsed="1"/>
     <w:lsdException w:name="No List" w:semiHidden="1" w:unhideWhenUsed="1"/>
     <w:lsdException w:name="Outline List 1" w:semiHidden="1" w:unhideWhenUsed="1"/>
@@ -27668,8 +27852,11 @@
     <w:lsdException w:name="Table Contemporary" w:semiHidden="1" w:unhideWhenUsed="1"/>
     <w:lsdException w:name="Table Elegant" w:semiHidden="1" w:unhideWhenUsed="1"/>
     <w:lsdException w:name="Table Professional" w:semiHidden="1" w:unhideWhenUsed="1"/>
+    <w:lsdException w:name="Table Subtle 1" w:semiHidden="1" w:unhideWhenUsed="1"/>
     <w:lsdException w:name="Table Subtle 2" w:semiHidden="1" w:unhideWhenUsed="1"/>
     <w:lsdException w:name="Table Web 1" w:semiHidden="1" w:unhideWhenUsed="1"/>
+    <w:lsdException w:name="Table Web 2" w:semiHidden="1" w:unhideWhenUsed="1"/>
+    <w:lsdException w:name="Table Web 3" w:semiHidden="1" w:unhideWhenUsed="1"/>
     <w:lsdException w:name="Balloon Text" w:semiHidden="1" w:unhideWhenUsed="1"/>
     <w:lsdException w:name="Table Grid" w:uiPriority="59"/>
     <w:lsdException w:name="Table Theme" w:semiHidden="1" w:unhideWhenUsed="1"/>

</xml_diff>